<commit_message>
preparation for release R20181210 - mainly docs and build readme
</commit_message>
<xml_diff>
--- a/doc/SequedexQuickStart.docx
+++ b/doc/SequedexQuickStart.docx
@@ -113,14 +113,7 @@
           <w:sz w:val="24"/>
           <w:szCs w:val="24"/>
         </w:rPr>
-        <w:t xml:space="preserve"> you will need at least Java 8 JRE or JDK </w:t>
-      </w:r>
-      <w:r>
-        <w:rPr>
-          <w:sz w:val="24"/>
-          <w:szCs w:val="24"/>
-        </w:rPr>
-        <w:t xml:space="preserve">installed to run </w:t>
+        <w:t xml:space="preserve"> you will need at least Java 8 JRE or JDK installed to run </w:t>
       </w:r>
       <w:proofErr w:type="spellStart"/>
       <w:r>
@@ -152,21 +145,7 @@
           <w:sz w:val="24"/>
           <w:szCs w:val="24"/>
         </w:rPr>
-        <w:t xml:space="preserve"> is written in Java it should run on Mac, Linux, or Windows.  However, the authors themselves u</w:t>
-      </w:r>
-      <w:r>
-        <w:rPr>
-          <w:sz w:val="24"/>
-          <w:szCs w:val="24"/>
-        </w:rPr>
-        <w:t xml:space="preserve">se Mac or Linux and therefore testing has been primarily on those platforms.   Hardware requirements will depend to a large extent on which data modules are run.  The current binary distribution comes with two data modules:  Life2550-8GB.1 and virus10k.1. </w:t>
-      </w:r>
-      <w:r>
-        <w:rPr>
-          <w:sz w:val="24"/>
-          <w:szCs w:val="24"/>
-        </w:rPr>
-        <w:t xml:space="preserve">   The larger, Life2550-8GB.1, requires 8 </w:t>
+        <w:t xml:space="preserve"> is written in Java it should run on Mac, Linux, or Windows.  However, the authors themselves use Mac or Linux and therefore testing has been primarily on those platforms.   Hardware requirements will depend to a large extent on which data modules are run.  The current binary distribution comes with two data modules:  Life2550-8GB.1 and virus10k.1.    The larger, Life2550-8GB.1, requires 8 </w:t>
       </w:r>
       <w:proofErr w:type="spellStart"/>
       <w:r>
@@ -214,14 +193,7 @@
           <w:sz w:val="24"/>
           <w:szCs w:val="24"/>
         </w:rPr>
-        <w:t xml:space="preserve"> of RAM should be sufficient for L</w:t>
-      </w:r>
-      <w:r>
-        <w:rPr>
-          <w:sz w:val="24"/>
-          <w:szCs w:val="24"/>
-        </w:rPr>
-        <w:t xml:space="preserve">ife2550-8GB.1 while still leaving memory for </w:t>
+        <w:t xml:space="preserve"> of RAM should be sufficient for Life2550-8GB.1 while still leaving memory for </w:t>
       </w:r>
       <w:proofErr w:type="spellStart"/>
       <w:r>
@@ -285,14 +257,7 @@
           <w:sz w:val="24"/>
           <w:szCs w:val="24"/>
         </w:rPr>
-        <w:t xml:space="preserve"> is the only thing running on the computer.  For larger data modules, more RAM is require</w:t>
-      </w:r>
-      <w:r>
-        <w:rPr>
-          <w:sz w:val="24"/>
-          <w:szCs w:val="24"/>
-        </w:rPr>
-        <w:t xml:space="preserve">d.  In </w:t>
+        <w:t xml:space="preserve"> is the only thing running on the computer.  For larger data modules, more RAM is required.  In </w:t>
       </w:r>
       <w:proofErr w:type="gramStart"/>
       <w:r>
@@ -324,14 +289,7 @@
           <w:sz w:val="24"/>
           <w:szCs w:val="24"/>
         </w:rPr>
-        <w:t xml:space="preserve"> can run multiple threads (queueing up files to be processed one sample file per thread at a time) without requiring significantly more RAM. In this case</w:t>
-      </w:r>
-      <w:r>
-        <w:rPr>
-          <w:sz w:val="24"/>
-          <w:szCs w:val="24"/>
-        </w:rPr>
-        <w:t xml:space="preserve">, the more cores the better. </w:t>
+        <w:t xml:space="preserve"> can run multiple threads (queueing up files to be processed one sample file per thread at a time) without requiring significantly more RAM. In this case, the more cores the better. </w:t>
       </w:r>
     </w:p>
     <w:p>
@@ -562,17 +520,7 @@
           <w:shd w:val="clear" w:color="auto" w:fill="FFFFFF"/>
           <w:lang w:val="en-US"/>
         </w:rPr>
-        <w:t>TM) SE Runtime Env</w:t>
-      </w:r>
-      <w:r>
-        <w:rPr>
-          <w:rFonts w:ascii="Menlo" w:hAnsi="Menlo"/>
-          <w:sz w:val="24"/>
-          <w:szCs w:val="24"/>
-          <w:shd w:val="clear" w:color="auto" w:fill="FFFFFF"/>
-          <w:lang w:val="en-US"/>
-        </w:rPr>
-        <w:t>ironment (build 1.8.0_172-b11)</w:t>
+        <w:t>TM) SE Runtime Environment (build 1.8.0_172-b11)</w:t>
       </w:r>
     </w:p>
     <w:p>
@@ -858,7 +806,14 @@
           <w:sz w:val="24"/>
           <w:szCs w:val="24"/>
         </w:rPr>
-        <w:t xml:space="preserve">The </w:t>
+        <w:t>A</w:t>
+      </w:r>
+      <w:r>
+        <w:rPr>
+          <w:sz w:val="24"/>
+          <w:szCs w:val="24"/>
+        </w:rPr>
+        <w:t xml:space="preserve"> </w:t>
       </w:r>
       <w:proofErr w:type="spellStart"/>
       <w:r>
@@ -874,221 +829,6 @@
           <w:sz w:val="24"/>
           <w:szCs w:val="24"/>
         </w:rPr>
-        <w:t xml:space="preserve"> executable distribution is provided as a zipped or compressed tar file (sequed</w:t>
-      </w:r>
-      <w:r>
-        <w:rPr>
-          <w:sz w:val="24"/>
-          <w:szCs w:val="24"/>
-        </w:rPr>
-        <w:t xml:space="preserve">ex.zip or sequedex.tgz) which should be unzipped or uncompressed using the appropriate unzip or tar utility.   When unzipped or uncompressed, you should find a directory named </w:t>
-      </w:r>
-      <w:proofErr w:type="spellStart"/>
-      <w:r>
-        <w:rPr>
-          <w:sz w:val="24"/>
-          <w:szCs w:val="24"/>
-        </w:rPr>
-        <w:t>sequedex</w:t>
-      </w:r>
-      <w:proofErr w:type="spellEnd"/>
-      <w:r>
-        <w:rPr>
-          <w:sz w:val="24"/>
-          <w:szCs w:val="24"/>
-        </w:rPr>
-        <w:t xml:space="preserve"> which contains at minimum:</w:t>
-      </w:r>
-    </w:p>
-    <w:p>
-      <w:pPr>
-        <w:pStyle w:val="BodyA"/>
-        <w:rPr>
-          <w:sz w:val="24"/>
-          <w:szCs w:val="24"/>
-        </w:rPr>
-      </w:pPr>
-    </w:p>
-    <w:p>
-      <w:pPr>
-        <w:pStyle w:val="BodyA"/>
-        <w:rPr>
-          <w:sz w:val="24"/>
-          <w:szCs w:val="24"/>
-        </w:rPr>
-      </w:pPr>
-      <w:r>
-        <w:rPr>
-          <w:sz w:val="24"/>
-          <w:szCs w:val="24"/>
-        </w:rPr>
-        <w:t>LICENSE.txt</w:t>
-      </w:r>
-    </w:p>
-    <w:p>
-      <w:pPr>
-        <w:pStyle w:val="BodyA"/>
-        <w:rPr>
-          <w:sz w:val="24"/>
-          <w:szCs w:val="24"/>
-        </w:rPr>
-      </w:pPr>
-      <w:r>
-        <w:rPr>
-          <w:sz w:val="24"/>
-          <w:szCs w:val="24"/>
-        </w:rPr>
-        <w:t>README.txt</w:t>
-      </w:r>
-    </w:p>
-    <w:p>
-      <w:pPr>
-        <w:pStyle w:val="BodyA"/>
-        <w:rPr>
-          <w:sz w:val="24"/>
-          <w:szCs w:val="24"/>
-        </w:rPr>
-      </w:pPr>
-      <w:r>
-        <w:rPr>
-          <w:sz w:val="24"/>
-          <w:szCs w:val="24"/>
-        </w:rPr>
-        <w:t>data/</w:t>
-      </w:r>
-    </w:p>
-    <w:p>
-      <w:pPr>
-        <w:pStyle w:val="BodyA"/>
-        <w:rPr>
-          <w:sz w:val="24"/>
-          <w:szCs w:val="24"/>
-        </w:rPr>
-      </w:pPr>
-      <w:r>
-        <w:rPr>
-          <w:sz w:val="24"/>
-          <w:szCs w:val="24"/>
-        </w:rPr>
-        <w:t>doc/</w:t>
-      </w:r>
-    </w:p>
-    <w:p>
-      <w:pPr>
-        <w:pStyle w:val="BodyA"/>
-        <w:rPr>
-          <w:sz w:val="24"/>
-          <w:szCs w:val="24"/>
-        </w:rPr>
-      </w:pPr>
-      <w:proofErr w:type="spellStart"/>
-      <w:r>
-        <w:rPr>
-          <w:sz w:val="24"/>
-          <w:szCs w:val="24"/>
-        </w:rPr>
-        <w:t>etc</w:t>
-      </w:r>
-      <w:proofErr w:type="spellEnd"/>
-      <w:r>
-        <w:rPr>
-          <w:sz w:val="24"/>
-          <w:szCs w:val="24"/>
-        </w:rPr>
-        <w:t>/</w:t>
-      </w:r>
-    </w:p>
-    <w:p>
-      <w:pPr>
-        <w:pStyle w:val="BodyA"/>
-        <w:rPr>
-          <w:sz w:val="24"/>
-          <w:szCs w:val="24"/>
-        </w:rPr>
-      </w:pPr>
-      <w:r>
-        <w:rPr>
-          <w:sz w:val="24"/>
-          <w:szCs w:val="24"/>
-        </w:rPr>
-        <w:t>lib/</w:t>
-      </w:r>
-    </w:p>
-    <w:p>
-      <w:pPr>
-        <w:pStyle w:val="BodyA"/>
-        <w:rPr>
-          <w:sz w:val="24"/>
-          <w:szCs w:val="24"/>
-        </w:rPr>
-      </w:pPr>
-      <w:r>
-        <w:rPr>
-          <w:sz w:val="24"/>
-          <w:szCs w:val="24"/>
-        </w:rPr>
-        <w:t>licenses/</w:t>
-      </w:r>
-    </w:p>
-    <w:p>
-      <w:pPr>
-        <w:pStyle w:val="BodyA"/>
-        <w:rPr>
-          <w:sz w:val="24"/>
-          <w:szCs w:val="24"/>
-        </w:rPr>
-      </w:pPr>
-    </w:p>
-    <w:p>
-      <w:pPr>
-        <w:pStyle w:val="BodyA"/>
-        <w:rPr>
-          <w:sz w:val="24"/>
-          <w:szCs w:val="24"/>
-        </w:rPr>
-      </w:pPr>
-      <w:r>
-        <w:rPr>
-          <w:sz w:val="24"/>
-          <w:szCs w:val="24"/>
-        </w:rPr>
-        <w:t>where / indicates a subdirectory.</w:t>
-      </w:r>
-    </w:p>
-    <w:p>
-      <w:pPr>
-        <w:pStyle w:val="BodyA"/>
-      </w:pPr>
-    </w:p>
-    <w:p>
-      <w:pPr>
-        <w:pStyle w:val="BodyA"/>
-        <w:rPr>
-          <w:sz w:val="24"/>
-          <w:szCs w:val="24"/>
-        </w:rPr>
-      </w:pPr>
-      <w:r>
-        <w:rPr>
-          <w:sz w:val="24"/>
-          <w:szCs w:val="24"/>
-        </w:rPr>
-        <w:t xml:space="preserve">Where you put the </w:t>
-      </w:r>
-      <w:proofErr w:type="spellStart"/>
-      <w:r>
-        <w:rPr>
-          <w:sz w:val="24"/>
-          <w:szCs w:val="24"/>
-        </w:rPr>
-        <w:t>sequedex</w:t>
-      </w:r>
-      <w:proofErr w:type="spellEnd"/>
-      <w:r>
-        <w:rPr>
-          <w:sz w:val="24"/>
-          <w:szCs w:val="24"/>
-        </w:rPr>
         <w:t xml:space="preserve"> </w:t>
       </w:r>
       <w:r>
@@ -1096,223 +836,21 @@
           <w:sz w:val="24"/>
           <w:szCs w:val="24"/>
         </w:rPr>
-        <w:t xml:space="preserve">directory will depend on your usage case.  If you are an individual user who does not plan to share </w:t>
-      </w:r>
-      <w:proofErr w:type="spellStart"/>
-      <w:r>
-        <w:rPr>
-          <w:sz w:val="24"/>
-          <w:szCs w:val="24"/>
-        </w:rPr>
-        <w:t>Sequedex</w:t>
-      </w:r>
-      <w:proofErr w:type="spellEnd"/>
-      <w:r>
-        <w:rPr>
-          <w:sz w:val="24"/>
-          <w:szCs w:val="24"/>
-        </w:rPr>
-        <w:t xml:space="preserve"> with other users, you may wish to put it in your home directory.  Otherwise, if it will be used by multiple users, it can be moved to a shared dire</w:t>
-      </w:r>
-      <w:r>
-        <w:rPr>
-          <w:sz w:val="24"/>
-          <w:szCs w:val="24"/>
-        </w:rPr>
-        <w:t xml:space="preserve">ctory (e.g. on the Mac to the Applications folder) with appropriate permissions.  </w:t>
-      </w:r>
-    </w:p>
-    <w:p>
-      <w:pPr>
-        <w:pStyle w:val="BodyA"/>
-        <w:rPr>
-          <w:b/>
-          <w:bCs/>
-          <w:sz w:val="24"/>
-          <w:szCs w:val="24"/>
-        </w:rPr>
-      </w:pPr>
-    </w:p>
-    <w:p>
-      <w:pPr>
-        <w:pStyle w:val="BodyA"/>
-        <w:rPr>
-          <w:b/>
-          <w:bCs/>
-          <w:sz w:val="24"/>
-          <w:szCs w:val="24"/>
-        </w:rPr>
-      </w:pPr>
-      <w:r>
-        <w:rPr>
-          <w:b/>
-          <w:bCs/>
-          <w:sz w:val="24"/>
-          <w:szCs w:val="24"/>
-        </w:rPr>
-        <w:t xml:space="preserve">Running </w:t>
-      </w:r>
-      <w:proofErr w:type="spellStart"/>
-      <w:r>
-        <w:rPr>
-          <w:b/>
-          <w:bCs/>
-          <w:sz w:val="24"/>
-          <w:szCs w:val="24"/>
-        </w:rPr>
-        <w:t>Sequedex</w:t>
-      </w:r>
-      <w:proofErr w:type="spellEnd"/>
-    </w:p>
-    <w:p>
-      <w:pPr>
-        <w:pStyle w:val="BodyA"/>
-        <w:rPr>
-          <w:b/>
-          <w:bCs/>
-          <w:sz w:val="24"/>
-          <w:szCs w:val="24"/>
-        </w:rPr>
-      </w:pPr>
-    </w:p>
-    <w:p>
-      <w:pPr>
-        <w:pStyle w:val="BodyA"/>
-        <w:rPr>
-          <w:sz w:val="24"/>
-          <w:szCs w:val="24"/>
-        </w:rPr>
-      </w:pPr>
-      <w:proofErr w:type="spellStart"/>
-      <w:r>
-        <w:rPr>
-          <w:sz w:val="24"/>
-          <w:szCs w:val="24"/>
-        </w:rPr>
-        <w:t>Sequedex</w:t>
-      </w:r>
-      <w:proofErr w:type="spellEnd"/>
-      <w:r>
-        <w:rPr>
-          <w:sz w:val="24"/>
-          <w:szCs w:val="24"/>
-        </w:rPr>
-        <w:t xml:space="preserve"> runs either from a GUI or the command line.  For purposes of this Quick Start, the GUI interface will be described.  The easiest way to open the </w:t>
-      </w:r>
-      <w:r>
-        <w:rPr>
-          <w:sz w:val="24"/>
-          <w:szCs w:val="24"/>
-        </w:rPr>
-        <w:t xml:space="preserve">GUI is to click on the icon for the application jar file sequescan.jar.  This file is to be found in the lib subdirectory of </w:t>
-      </w:r>
-      <w:proofErr w:type="spellStart"/>
-      <w:r>
-        <w:rPr>
-          <w:sz w:val="24"/>
-          <w:szCs w:val="24"/>
-        </w:rPr>
-        <w:t>sequedex</w:t>
-      </w:r>
-      <w:proofErr w:type="spellEnd"/>
-      <w:r>
-        <w:rPr>
-          <w:sz w:val="24"/>
-          <w:szCs w:val="24"/>
-        </w:rPr>
-        <w:t>.  For convenience, one may create an alias or symbolic link to this file and put it on the Desktop.  On the Mac, this is e</w:t>
-      </w:r>
-      <w:r>
-        <w:rPr>
-          <w:sz w:val="24"/>
-          <w:szCs w:val="24"/>
-        </w:rPr>
-        <w:t xml:space="preserve">asily accomplished by dragging the icon for sequescan.jar to the Dock. One can then click on the alias or symbolic link.   From the command line, the GUI can be started by executing:  </w:t>
-      </w:r>
-    </w:p>
-    <w:p>
-      <w:pPr>
-        <w:pStyle w:val="BodyA"/>
-        <w:rPr>
-          <w:sz w:val="24"/>
-          <w:szCs w:val="24"/>
-        </w:rPr>
-      </w:pPr>
-    </w:p>
-    <w:p>
-      <w:pPr>
-        <w:pStyle w:val="BodyA"/>
-        <w:rPr>
-          <w:sz w:val="24"/>
-          <w:szCs w:val="24"/>
-        </w:rPr>
-      </w:pPr>
-      <w:r>
-        <w:rPr>
-          <w:sz w:val="24"/>
-          <w:szCs w:val="24"/>
-        </w:rPr>
-        <w:t xml:space="preserve">java -jar </w:t>
-      </w:r>
-      <w:r>
-        <w:rPr>
-          <w:sz w:val="24"/>
-          <w:szCs w:val="24"/>
-        </w:rPr>
-        <w:t>&lt;path-to</w:t>
-      </w:r>
-      <w:r>
-        <w:rPr>
-          <w:sz w:val="24"/>
-          <w:szCs w:val="24"/>
-        </w:rPr>
-        <w:t>-</w:t>
-      </w:r>
-      <w:proofErr w:type="spellStart"/>
-      <w:r>
-        <w:rPr>
-          <w:sz w:val="24"/>
-          <w:szCs w:val="24"/>
-        </w:rPr>
-        <w:t>sequedex</w:t>
-      </w:r>
-      <w:proofErr w:type="spellEnd"/>
-      <w:r>
-        <w:rPr>
-          <w:sz w:val="24"/>
-          <w:szCs w:val="24"/>
-        </w:rPr>
-        <w:t>-</w:t>
-      </w:r>
-      <w:proofErr w:type="spellStart"/>
-      <w:r>
-        <w:rPr>
-          <w:sz w:val="24"/>
-          <w:szCs w:val="24"/>
-        </w:rPr>
-        <w:t>dir</w:t>
-      </w:r>
-      <w:proofErr w:type="spellEnd"/>
-      <w:r>
-        <w:rPr>
-          <w:sz w:val="24"/>
-          <w:szCs w:val="24"/>
-        </w:rPr>
-        <w:t>&gt;/lib/</w:t>
-      </w:r>
-      <w:r>
-        <w:rPr>
-          <w:sz w:val="24"/>
-          <w:szCs w:val="24"/>
-        </w:rPr>
-        <w:t>sequescan.jar</w:t>
-      </w:r>
-      <w:r>
-        <w:rPr>
-          <w:sz w:val="24"/>
-          <w:szCs w:val="24"/>
-        </w:rPr>
-        <w:t xml:space="preserve">.  </w:t>
+        <w:t>release</w:t>
+      </w:r>
+      <w:r>
+        <w:rPr>
+          <w:sz w:val="24"/>
+          <w:szCs w:val="24"/>
+        </w:rPr>
+        <w:t xml:space="preserve"> is provided as a zipped or compressed tar file (sequedex.zip or sequedex.tgz) which should be unzipped or uncompressed using the appropriate unzip or tar utility.   When unzipped or uncompressed, you </w:t>
+      </w:r>
+      <w:r>
+        <w:rPr>
+          <w:sz w:val="24"/>
+          <w:szCs w:val="24"/>
+        </w:rPr>
+        <w:t>should have a directory containing:</w:t>
       </w:r>
     </w:p>
     <w:p>
@@ -1341,14 +879,567 @@
           <w:szCs w:val="24"/>
         </w:rPr>
         <w:lastRenderedPageBreak/>
-        <w:t xml:space="preserve">Once you have either clicked on </w:t>
-      </w:r>
-      <w:r>
-        <w:rPr>
-          <w:sz w:val="24"/>
-          <w:szCs w:val="24"/>
-        </w:rPr>
-        <w:t xml:space="preserve">the icon for sequescan.jar or called it from the </w:t>
+        <w:t>build_standalone.xml</w:t>
+      </w:r>
+    </w:p>
+    <w:p>
+      <w:pPr>
+        <w:pStyle w:val="BodyA"/>
+        <w:rPr>
+          <w:sz w:val="24"/>
+          <w:szCs w:val="24"/>
+        </w:rPr>
+      </w:pPr>
+      <w:r>
+        <w:rPr>
+          <w:sz w:val="24"/>
+          <w:szCs w:val="24"/>
+        </w:rPr>
+        <w:t>CHANGELOG.txt</w:t>
+      </w:r>
+    </w:p>
+    <w:p>
+      <w:pPr>
+        <w:pStyle w:val="BodyA"/>
+        <w:rPr>
+          <w:sz w:val="24"/>
+          <w:szCs w:val="24"/>
+        </w:rPr>
+      </w:pPr>
+      <w:r>
+        <w:rPr>
+          <w:sz w:val="24"/>
+          <w:szCs w:val="24"/>
+        </w:rPr>
+        <w:t>data/</w:t>
+      </w:r>
+    </w:p>
+    <w:p>
+      <w:pPr>
+        <w:pStyle w:val="BodyA"/>
+        <w:rPr>
+          <w:sz w:val="24"/>
+          <w:szCs w:val="24"/>
+        </w:rPr>
+      </w:pPr>
+      <w:r>
+        <w:rPr>
+          <w:sz w:val="24"/>
+          <w:szCs w:val="24"/>
+        </w:rPr>
+        <w:t>doc/</w:t>
+      </w:r>
+    </w:p>
+    <w:p>
+      <w:pPr>
+        <w:pStyle w:val="BodyA"/>
+        <w:rPr>
+          <w:sz w:val="24"/>
+          <w:szCs w:val="24"/>
+        </w:rPr>
+      </w:pPr>
+      <w:proofErr w:type="spellStart"/>
+      <w:r>
+        <w:rPr>
+          <w:sz w:val="24"/>
+          <w:szCs w:val="24"/>
+        </w:rPr>
+        <w:t>etc</w:t>
+      </w:r>
+      <w:proofErr w:type="spellEnd"/>
+      <w:r>
+        <w:rPr>
+          <w:sz w:val="24"/>
+          <w:szCs w:val="24"/>
+        </w:rPr>
+        <w:t>/</w:t>
+      </w:r>
+    </w:p>
+    <w:p>
+      <w:pPr>
+        <w:pStyle w:val="BodyA"/>
+        <w:rPr>
+          <w:sz w:val="24"/>
+          <w:szCs w:val="24"/>
+        </w:rPr>
+      </w:pPr>
+      <w:r>
+        <w:rPr>
+          <w:sz w:val="24"/>
+          <w:szCs w:val="24"/>
+        </w:rPr>
+        <w:t>lib/</w:t>
+      </w:r>
+    </w:p>
+    <w:p>
+      <w:pPr>
+        <w:pStyle w:val="BodyA"/>
+        <w:rPr>
+          <w:sz w:val="24"/>
+          <w:szCs w:val="24"/>
+        </w:rPr>
+      </w:pPr>
+      <w:r>
+        <w:rPr>
+          <w:sz w:val="24"/>
+          <w:szCs w:val="24"/>
+        </w:rPr>
+        <w:t>LICENSE.txt</w:t>
+      </w:r>
+    </w:p>
+    <w:p>
+      <w:pPr>
+        <w:pStyle w:val="BodyA"/>
+        <w:rPr>
+          <w:sz w:val="24"/>
+          <w:szCs w:val="24"/>
+        </w:rPr>
+      </w:pPr>
+      <w:r>
+        <w:rPr>
+          <w:sz w:val="24"/>
+          <w:szCs w:val="24"/>
+        </w:rPr>
+        <w:t>licenses/</w:t>
+      </w:r>
+    </w:p>
+    <w:p>
+      <w:pPr>
+        <w:pStyle w:val="BodyA"/>
+        <w:rPr>
+          <w:sz w:val="24"/>
+          <w:szCs w:val="24"/>
+        </w:rPr>
+      </w:pPr>
+      <w:r>
+        <w:rPr>
+          <w:sz w:val="24"/>
+          <w:szCs w:val="24"/>
+        </w:rPr>
+        <w:t>README_BUILD.txt</w:t>
+      </w:r>
+    </w:p>
+    <w:p>
+      <w:pPr>
+        <w:pStyle w:val="BodyA"/>
+        <w:rPr>
+          <w:sz w:val="24"/>
+          <w:szCs w:val="24"/>
+        </w:rPr>
+      </w:pPr>
+      <w:r>
+        <w:rPr>
+          <w:sz w:val="24"/>
+          <w:szCs w:val="24"/>
+        </w:rPr>
+        <w:t>README.md</w:t>
+      </w:r>
+    </w:p>
+    <w:p>
+      <w:pPr>
+        <w:pStyle w:val="BodyA"/>
+        <w:rPr>
+          <w:sz w:val="24"/>
+          <w:szCs w:val="24"/>
+        </w:rPr>
+      </w:pPr>
+      <w:r>
+        <w:rPr>
+          <w:sz w:val="24"/>
+          <w:szCs w:val="24"/>
+        </w:rPr>
+        <w:t>README.txt</w:t>
+      </w:r>
+    </w:p>
+    <w:p>
+      <w:pPr>
+        <w:pStyle w:val="BodyA"/>
+        <w:rPr>
+          <w:sz w:val="24"/>
+          <w:szCs w:val="24"/>
+        </w:rPr>
+      </w:pPr>
+      <w:proofErr w:type="spellStart"/>
+      <w:r>
+        <w:rPr>
+          <w:sz w:val="24"/>
+          <w:szCs w:val="24"/>
+        </w:rPr>
+        <w:t>sequedex</w:t>
+      </w:r>
+      <w:proofErr w:type="spellEnd"/>
+      <w:r>
+        <w:rPr>
+          <w:sz w:val="24"/>
+          <w:szCs w:val="24"/>
+        </w:rPr>
+        <w:t>/</w:t>
+      </w:r>
+    </w:p>
+    <w:p>
+      <w:pPr>
+        <w:pStyle w:val="BodyA"/>
+        <w:rPr>
+          <w:sz w:val="24"/>
+          <w:szCs w:val="24"/>
+        </w:rPr>
+      </w:pPr>
+      <w:proofErr w:type="spellStart"/>
+      <w:r>
+        <w:rPr>
+          <w:sz w:val="24"/>
+          <w:szCs w:val="24"/>
+        </w:rPr>
+        <w:t>src</w:t>
+      </w:r>
+      <w:proofErr w:type="spellEnd"/>
+      <w:r>
+        <w:rPr>
+          <w:sz w:val="24"/>
+          <w:szCs w:val="24"/>
+        </w:rPr>
+        <w:t>/</w:t>
+      </w:r>
+    </w:p>
+    <w:p>
+      <w:pPr>
+        <w:pStyle w:val="BodyA"/>
+        <w:rPr>
+          <w:sz w:val="24"/>
+          <w:szCs w:val="24"/>
+        </w:rPr>
+      </w:pPr>
+    </w:p>
+    <w:p>
+      <w:pPr>
+        <w:pStyle w:val="BodyA"/>
+        <w:rPr>
+          <w:sz w:val="24"/>
+          <w:szCs w:val="24"/>
+        </w:rPr>
+      </w:pPr>
+      <w:r>
+        <w:rPr>
+          <w:sz w:val="24"/>
+          <w:szCs w:val="24"/>
+        </w:rPr>
+        <w:t xml:space="preserve">where / indicates a </w:t>
+      </w:r>
+      <w:r>
+        <w:rPr>
+          <w:sz w:val="24"/>
+          <w:szCs w:val="24"/>
+        </w:rPr>
+        <w:t>directory.</w:t>
+      </w:r>
+    </w:p>
+    <w:p>
+      <w:pPr>
+        <w:pStyle w:val="BodyA"/>
+      </w:pPr>
+    </w:p>
+    <w:p>
+      <w:pPr>
+        <w:pStyle w:val="BodyA"/>
+        <w:rPr>
+          <w:sz w:val="24"/>
+          <w:szCs w:val="24"/>
+        </w:rPr>
+      </w:pPr>
+      <w:r>
+        <w:rPr>
+          <w:sz w:val="24"/>
+          <w:szCs w:val="24"/>
+        </w:rPr>
+        <w:t xml:space="preserve">The directory named </w:t>
+      </w:r>
+      <w:proofErr w:type="spellStart"/>
+      <w:r>
+        <w:rPr>
+          <w:sz w:val="24"/>
+          <w:szCs w:val="24"/>
+        </w:rPr>
+        <w:t>sequedex</w:t>
+      </w:r>
+      <w:proofErr w:type="spellEnd"/>
+      <w:r>
+        <w:rPr>
+          <w:sz w:val="24"/>
+          <w:szCs w:val="24"/>
+        </w:rPr>
+        <w:t xml:space="preserve"> is the executable directory for </w:t>
+      </w:r>
+      <w:proofErr w:type="spellStart"/>
+      <w:r>
+        <w:rPr>
+          <w:sz w:val="24"/>
+          <w:szCs w:val="24"/>
+        </w:rPr>
+        <w:t xml:space="preserve">Sequedex.  </w:t>
+      </w:r>
+      <w:proofErr w:type="spellEnd"/>
+      <w:r>
+        <w:rPr>
+          <w:sz w:val="24"/>
+          <w:szCs w:val="24"/>
+        </w:rPr>
+        <w:t xml:space="preserve">Where you </w:t>
+      </w:r>
+      <w:r>
+        <w:rPr>
+          <w:sz w:val="24"/>
+          <w:szCs w:val="24"/>
+        </w:rPr>
+        <w:t>put</w:t>
+      </w:r>
+      <w:bookmarkStart w:id="0" w:name="_GoBack"/>
+      <w:bookmarkEnd w:id="0"/>
+      <w:r>
+        <w:rPr>
+          <w:sz w:val="24"/>
+          <w:szCs w:val="24"/>
+        </w:rPr>
+        <w:t xml:space="preserve"> the </w:t>
+      </w:r>
+      <w:proofErr w:type="spellStart"/>
+      <w:r>
+        <w:rPr>
+          <w:sz w:val="24"/>
+          <w:szCs w:val="24"/>
+        </w:rPr>
+        <w:t>sequedex</w:t>
+      </w:r>
+      <w:proofErr w:type="spellEnd"/>
+      <w:r>
+        <w:rPr>
+          <w:sz w:val="24"/>
+          <w:szCs w:val="24"/>
+        </w:rPr>
+        <w:t xml:space="preserve"> directory will depend on your usage case.  If you are an individual user who does not plan to share </w:t>
+      </w:r>
+      <w:proofErr w:type="spellStart"/>
+      <w:r>
+        <w:rPr>
+          <w:sz w:val="24"/>
+          <w:szCs w:val="24"/>
+        </w:rPr>
+        <w:t>Sequedex</w:t>
+      </w:r>
+      <w:proofErr w:type="spellEnd"/>
+      <w:r>
+        <w:rPr>
+          <w:sz w:val="24"/>
+          <w:szCs w:val="24"/>
+        </w:rPr>
+        <w:t xml:space="preserve"> with other users, you may wish to put it in your home directory.  Otherwise, if it will be used by multiple users, it can be moved to a shared directory (e.g. on the Mac to the Applications folder) with appropriate permissions.  </w:t>
+      </w:r>
+    </w:p>
+    <w:p>
+      <w:pPr>
+        <w:pStyle w:val="BodyA"/>
+        <w:rPr>
+          <w:b/>
+          <w:bCs/>
+          <w:sz w:val="24"/>
+          <w:szCs w:val="24"/>
+        </w:rPr>
+      </w:pPr>
+    </w:p>
+    <w:p>
+      <w:pPr>
+        <w:pStyle w:val="BodyA"/>
+        <w:rPr>
+          <w:b/>
+          <w:bCs/>
+          <w:sz w:val="24"/>
+          <w:szCs w:val="24"/>
+        </w:rPr>
+      </w:pPr>
+      <w:r>
+        <w:rPr>
+          <w:b/>
+          <w:bCs/>
+          <w:sz w:val="24"/>
+          <w:szCs w:val="24"/>
+        </w:rPr>
+        <w:t xml:space="preserve">Running </w:t>
+      </w:r>
+      <w:proofErr w:type="spellStart"/>
+      <w:r>
+        <w:rPr>
+          <w:b/>
+          <w:bCs/>
+          <w:sz w:val="24"/>
+          <w:szCs w:val="24"/>
+        </w:rPr>
+        <w:t>Sequedex</w:t>
+      </w:r>
+      <w:proofErr w:type="spellEnd"/>
+    </w:p>
+    <w:p>
+      <w:pPr>
+        <w:pStyle w:val="BodyA"/>
+        <w:rPr>
+          <w:b/>
+          <w:bCs/>
+          <w:sz w:val="24"/>
+          <w:szCs w:val="24"/>
+        </w:rPr>
+      </w:pPr>
+    </w:p>
+    <w:p>
+      <w:pPr>
+        <w:pStyle w:val="BodyA"/>
+        <w:rPr>
+          <w:sz w:val="24"/>
+          <w:szCs w:val="24"/>
+        </w:rPr>
+      </w:pPr>
+      <w:proofErr w:type="spellStart"/>
+      <w:r>
+        <w:rPr>
+          <w:sz w:val="24"/>
+          <w:szCs w:val="24"/>
+        </w:rPr>
+        <w:t>Sequedex</w:t>
+      </w:r>
+      <w:proofErr w:type="spellEnd"/>
+      <w:r>
+        <w:rPr>
+          <w:sz w:val="24"/>
+          <w:szCs w:val="24"/>
+        </w:rPr>
+        <w:t xml:space="preserve"> runs either from a GUI or the command line.  For purposes of this Quick Start, the GUI interface will be described.  The easiest way to open the GUI is to click on the icon for the application jar file sequescan.jar.  This file is to be found in the lib subdirectory of </w:t>
+      </w:r>
+      <w:proofErr w:type="spellStart"/>
+      <w:r>
+        <w:rPr>
+          <w:sz w:val="24"/>
+          <w:szCs w:val="24"/>
+        </w:rPr>
+        <w:t>sequedex</w:t>
+      </w:r>
+      <w:proofErr w:type="spellEnd"/>
+      <w:r>
+        <w:rPr>
+          <w:sz w:val="24"/>
+          <w:szCs w:val="24"/>
+        </w:rPr>
+        <w:t xml:space="preserve">.  For convenience, one may create an alias or symbolic link to this file and put it on the Desktop.  On the Mac, this is easily accomplished by dragging the icon for sequescan.jar to the Dock. One can then click on the alias or symbolic link.   From the command line, the GUI can be started by executing:  </w:t>
+      </w:r>
+    </w:p>
+    <w:p>
+      <w:pPr>
+        <w:pStyle w:val="BodyA"/>
+        <w:rPr>
+          <w:sz w:val="24"/>
+          <w:szCs w:val="24"/>
+        </w:rPr>
+      </w:pPr>
+    </w:p>
+    <w:p>
+      <w:pPr>
+        <w:pStyle w:val="BodyA"/>
+        <w:rPr>
+          <w:sz w:val="24"/>
+          <w:szCs w:val="24"/>
+        </w:rPr>
+      </w:pPr>
+      <w:r>
+        <w:rPr>
+          <w:sz w:val="24"/>
+          <w:szCs w:val="24"/>
+        </w:rPr>
+        <w:t xml:space="preserve">java -jar </w:t>
+      </w:r>
+      <w:r>
+        <w:rPr>
+          <w:sz w:val="24"/>
+          <w:szCs w:val="24"/>
+        </w:rPr>
+        <w:t>&lt;path-to</w:t>
+      </w:r>
+      <w:r>
+        <w:rPr>
+          <w:sz w:val="24"/>
+          <w:szCs w:val="24"/>
+        </w:rPr>
+        <w:t>-</w:t>
+      </w:r>
+      <w:proofErr w:type="spellStart"/>
+      <w:r>
+        <w:rPr>
+          <w:sz w:val="24"/>
+          <w:szCs w:val="24"/>
+        </w:rPr>
+        <w:t>sequedex</w:t>
+      </w:r>
+      <w:proofErr w:type="spellEnd"/>
+      <w:r>
+        <w:rPr>
+          <w:sz w:val="24"/>
+          <w:szCs w:val="24"/>
+        </w:rPr>
+        <w:t>-</w:t>
+      </w:r>
+      <w:proofErr w:type="spellStart"/>
+      <w:r>
+        <w:rPr>
+          <w:sz w:val="24"/>
+          <w:szCs w:val="24"/>
+        </w:rPr>
+        <w:t>dir</w:t>
+      </w:r>
+      <w:proofErr w:type="spellEnd"/>
+      <w:r>
+        <w:rPr>
+          <w:sz w:val="24"/>
+          <w:szCs w:val="24"/>
+        </w:rPr>
+        <w:t>&gt;/lib/</w:t>
+      </w:r>
+      <w:r>
+        <w:rPr>
+          <w:sz w:val="24"/>
+          <w:szCs w:val="24"/>
+        </w:rPr>
+        <w:t>sequescan.jar</w:t>
+      </w:r>
+      <w:r>
+        <w:rPr>
+          <w:sz w:val="24"/>
+          <w:szCs w:val="24"/>
+        </w:rPr>
+        <w:t xml:space="preserve">.  </w:t>
+      </w:r>
+    </w:p>
+    <w:p>
+      <w:pPr>
+        <w:rPr>
+          <w:rFonts w:ascii="Helvetica Neue" w:hAnsi="Helvetica Neue" w:cs="Arial Unicode MS"/>
+          <w:color w:val="000000"/>
+          <w:u w:color="000000"/>
+        </w:rPr>
+      </w:pPr>
+      <w:r>
+        <w:br w:type="page"/>
+      </w:r>
+    </w:p>
+    <w:p>
+      <w:pPr>
+        <w:pStyle w:val="BodyA"/>
+        <w:rPr>
+          <w:sz w:val="24"/>
+          <w:szCs w:val="24"/>
+        </w:rPr>
+      </w:pPr>
+      <w:r>
+        <w:rPr>
+          <w:sz w:val="24"/>
+          <w:szCs w:val="24"/>
+        </w:rPr>
+        <w:lastRenderedPageBreak/>
+        <w:t xml:space="preserve">Once you have either clicked on the icon for sequescan.jar or called it from the </w:t>
       </w:r>
       <w:r>
         <w:rPr>
@@ -1453,14 +1544,7 @@
           <w:sz w:val="24"/>
           <w:szCs w:val="24"/>
         </w:rPr>
-        <w:t>, Utilities, and Help).  Below this are the op</w:t>
-      </w:r>
-      <w:r>
-        <w:rPr>
-          <w:sz w:val="24"/>
-          <w:szCs w:val="24"/>
-        </w:rPr>
-        <w:t xml:space="preserve">tions and buttons for running </w:t>
+        <w:t xml:space="preserve">, Utilities, and Help).  Below this are the options and buttons for running </w:t>
       </w:r>
       <w:proofErr w:type="spellStart"/>
       <w:r>
@@ -1549,14 +1633,7 @@
           <w:sz w:val="24"/>
           <w:szCs w:val="24"/>
         </w:rPr>
-        <w:t xml:space="preserve"> on s</w:t>
-      </w:r>
-      <w:r>
-        <w:rPr>
-          <w:sz w:val="24"/>
-          <w:szCs w:val="24"/>
-        </w:rPr>
-        <w:t xml:space="preserve">amples using Version 2.1.1 of </w:t>
+        <w:t xml:space="preserve"> on samples using Version 2.1.1 of </w:t>
       </w:r>
       <w:proofErr w:type="spellStart"/>
       <w:r>
@@ -1572,14 +1649,7 @@
           <w:sz w:val="24"/>
           <w:szCs w:val="24"/>
         </w:rPr>
-        <w:t>.  Many of the features of 2.1.1 were not present in earlier versions.  The version is displayed at the top of the application window.  The specific build version may also be important when reporting problems or asking</w:t>
-      </w:r>
-      <w:r>
-        <w:rPr>
-          <w:sz w:val="24"/>
-          <w:szCs w:val="24"/>
-        </w:rPr>
-        <w:t xml:space="preserve"> for help on running </w:t>
+        <w:t xml:space="preserve">.  Many of the features of 2.1.1 were not present in earlier versions.  The version is displayed at the top of the application window.  The specific build version may also be important when reporting problems or asking for help on running </w:t>
       </w:r>
       <w:proofErr w:type="spellStart"/>
       <w:r>
@@ -1660,14 +1730,7 @@
           <w:sz w:val="24"/>
           <w:szCs w:val="24"/>
         </w:rPr>
-        <w:t xml:space="preserve">, you will need to select </w:t>
-      </w:r>
-      <w:r>
-        <w:rPr>
-          <w:sz w:val="24"/>
-          <w:szCs w:val="24"/>
-        </w:rPr>
-        <w:t xml:space="preserve">the appropriate options from the fields in the form above the Run </w:t>
+        <w:t xml:space="preserve">, you will need to select the appropriate options from the fields in the form above the Run </w:t>
       </w:r>
       <w:proofErr w:type="spellStart"/>
       <w:r>
@@ -1708,14 +1771,7 @@
           <w:sz w:val="24"/>
           <w:szCs w:val="24"/>
         </w:rPr>
-        <w:t>A b</w:t>
-      </w:r>
-      <w:r>
-        <w:rPr>
-          <w:sz w:val="24"/>
-          <w:szCs w:val="24"/>
-        </w:rPr>
-        <w:t>rief description of the options (note:  these options parallel the command line options and thus the option for help using the command line may also be useful.</w:t>
+        <w:t>A brief description of the options (note:  these options parallel the command line options and thus the option for help using the command line may also be useful.</w:t>
       </w:r>
     </w:p>
     <w:p>
@@ -1765,14 +1821,7 @@
           <w:sz w:val="24"/>
           <w:szCs w:val="24"/>
         </w:rPr>
-        <w:t xml:space="preserve"> menu listing available options (by defaul</w:t>
-      </w:r>
-      <w:r>
-        <w:rPr>
-          <w:sz w:val="24"/>
-          <w:szCs w:val="24"/>
-        </w:rPr>
-        <w:t xml:space="preserve">t the distribution comes with Life2550-8GB.1 and virus1252.1). </w:t>
+        <w:t xml:space="preserve"> menu listing available options (by default the distribution comes with Life2550-8GB.1 and virus1252.1). </w:t>
       </w:r>
     </w:p>
     <w:p>
@@ -1822,14 +1871,7 @@
           <w:sz w:val="24"/>
           <w:szCs w:val="24"/>
         </w:rPr>
-        <w:t xml:space="preserve"> menu listing available function sets (if any) in the selected data module.  Choose “none” if you do not want to assign functions to se</w:t>
-      </w:r>
-      <w:r>
-        <w:rPr>
-          <w:sz w:val="24"/>
-          <w:szCs w:val="24"/>
-        </w:rPr>
-        <w:t xml:space="preserve">quences.  </w:t>
+        <w:t xml:space="preserve"> menu listing available function sets (if any) in the selected data module.  Choose “none” if you do not want to assign functions to sequences.  </w:t>
       </w:r>
     </w:p>
     <w:p>
@@ -1922,14 +1964,7 @@
           <w:sz w:val="24"/>
           <w:szCs w:val="24"/>
         </w:rPr>
-        <w:t>(process a single file</w:t>
-      </w:r>
-      <w:r>
-        <w:rPr>
-          <w:sz w:val="24"/>
-          <w:szCs w:val="24"/>
-        </w:rPr>
-        <w:t xml:space="preserve"> with a supported extension)</w:t>
+        <w:t>(process a single file with a supported extension)</w:t>
       </w:r>
     </w:p>
     <w:p>
@@ -2164,14 +2199,7 @@
           <w:sz w:val="24"/>
           <w:szCs w:val="24"/>
         </w:rPr>
-        <w:t>Content of input files wi</w:t>
-      </w:r>
-      <w:r>
-        <w:rPr>
-          <w:sz w:val="24"/>
-          <w:szCs w:val="24"/>
-        </w:rPr>
-        <w:t xml:space="preserve">th </w:t>
+        <w:t xml:space="preserve">Content of input files with </w:t>
       </w:r>
       <w:proofErr w:type="gramStart"/>
       <w:r>
@@ -2269,14 +2297,7 @@
           <w:sz w:val="24"/>
           <w:szCs w:val="24"/>
         </w:rPr>
-        <w:t xml:space="preserve"> will be treated as protein sequences. All other input files with a valid extension will be tested to determine if content is DNA or protei</w:t>
-      </w:r>
-      <w:r>
-        <w:rPr>
-          <w:sz w:val="24"/>
-          <w:szCs w:val="24"/>
-        </w:rPr>
-        <w:t>n.</w:t>
+        <w:t xml:space="preserve"> will be treated as protein sequences. All other input files with a valid extension will be tested to determine if content is DNA or protein.</w:t>
       </w:r>
     </w:p>
     <w:p>
@@ -2381,8 +2402,81 @@
           <w:sz w:val="24"/>
           <w:szCs w:val="24"/>
         </w:rPr>
-        <w:t>Conf</w:t>
-      </w:r>
+        <w:t>Configuration File</w:t>
+      </w:r>
+      <w:r>
+        <w:rPr>
+          <w:sz w:val="24"/>
+          <w:szCs w:val="24"/>
+        </w:rPr>
+        <w:t xml:space="preserve">:  type or select (using button on the right) configuration file.  Default is the configuration fie included in the distribution.  Do not change config file unless you understand in some detail how </w:t>
+      </w:r>
+      <w:proofErr w:type="spellStart"/>
+      <w:r>
+        <w:rPr>
+          <w:sz w:val="24"/>
+          <w:szCs w:val="24"/>
+        </w:rPr>
+        <w:t>Sequedex</w:t>
+      </w:r>
+      <w:proofErr w:type="spellEnd"/>
+      <w:r>
+        <w:rPr>
+          <w:sz w:val="24"/>
+          <w:szCs w:val="24"/>
+        </w:rPr>
+        <w:t xml:space="preserve"> works.  Making changes can break </w:t>
+      </w:r>
+      <w:proofErr w:type="spellStart"/>
+      <w:r>
+        <w:rPr>
+          <w:sz w:val="24"/>
+          <w:szCs w:val="24"/>
+        </w:rPr>
+        <w:t>Sequedex</w:t>
+      </w:r>
+      <w:proofErr w:type="spellEnd"/>
+      <w:r>
+        <w:rPr>
+          <w:sz w:val="24"/>
+          <w:szCs w:val="24"/>
+        </w:rPr>
+        <w:t xml:space="preserve">.  </w:t>
+      </w:r>
+      <w:proofErr w:type="gramStart"/>
+      <w:r>
+        <w:rPr>
+          <w:sz w:val="24"/>
+          <w:szCs w:val="24"/>
+        </w:rPr>
+        <w:t>Therefore</w:t>
+      </w:r>
+      <w:proofErr w:type="gramEnd"/>
+      <w:r>
+        <w:rPr>
+          <w:sz w:val="24"/>
+          <w:szCs w:val="24"/>
+        </w:rPr>
+        <w:t xml:space="preserve"> if you do create an alternative configuration file, make sure you keep a copy of the original.   </w:t>
+      </w:r>
+    </w:p>
+    <w:p>
+      <w:pPr>
+        <w:pStyle w:val="BodyA"/>
+        <w:rPr>
+          <w:sz w:val="24"/>
+          <w:szCs w:val="24"/>
+        </w:rPr>
+      </w:pPr>
+    </w:p>
+    <w:p>
+      <w:pPr>
+        <w:pStyle w:val="BodyA"/>
+        <w:rPr>
+          <w:sz w:val="24"/>
+          <w:szCs w:val="24"/>
+        </w:rPr>
+      </w:pPr>
       <w:r>
         <w:rPr>
           <w:b/>
@@ -2390,69 +2484,30 @@
           <w:sz w:val="24"/>
           <w:szCs w:val="24"/>
         </w:rPr>
-        <w:t>iguration File</w:t>
-      </w:r>
-      <w:r>
-        <w:rPr>
-          <w:sz w:val="24"/>
-          <w:szCs w:val="24"/>
-        </w:rPr>
-        <w:t xml:space="preserve">:  type or select (using button on the right) configuration file.  Default is the configuration fie included in the distribution.  Do not change config file unless you understand in some detail how </w:t>
-      </w:r>
-      <w:proofErr w:type="spellStart"/>
-      <w:r>
-        <w:rPr>
-          <w:sz w:val="24"/>
-          <w:szCs w:val="24"/>
-        </w:rPr>
-        <w:t>Sequedex</w:t>
-      </w:r>
-      <w:proofErr w:type="spellEnd"/>
-      <w:r>
-        <w:rPr>
-          <w:sz w:val="24"/>
-          <w:szCs w:val="24"/>
-        </w:rPr>
-        <w:t xml:space="preserve"> works.  Making changes can break </w:t>
-      </w:r>
-      <w:proofErr w:type="spellStart"/>
-      <w:r>
-        <w:rPr>
-          <w:sz w:val="24"/>
-          <w:szCs w:val="24"/>
-        </w:rPr>
-        <w:t>Se</w:t>
-      </w:r>
-      <w:r>
-        <w:rPr>
-          <w:sz w:val="24"/>
-          <w:szCs w:val="24"/>
-        </w:rPr>
-        <w:t>quedex</w:t>
-      </w:r>
-      <w:proofErr w:type="spellEnd"/>
-      <w:r>
-        <w:rPr>
-          <w:sz w:val="24"/>
-          <w:szCs w:val="24"/>
-        </w:rPr>
-        <w:t xml:space="preserve">.  </w:t>
-      </w:r>
-      <w:proofErr w:type="gramStart"/>
-      <w:r>
-        <w:rPr>
-          <w:sz w:val="24"/>
-          <w:szCs w:val="24"/>
-        </w:rPr>
-        <w:t>Therefore</w:t>
-      </w:r>
-      <w:proofErr w:type="gramEnd"/>
-      <w:r>
-        <w:rPr>
-          <w:sz w:val="24"/>
-          <w:szCs w:val="24"/>
-        </w:rPr>
-        <w:t xml:space="preserve"> if you do create an alternative configuration file, make sure you keep a copy of the original.   </w:t>
+        <w:t>Output Directory</w:t>
+      </w:r>
+      <w:r>
+        <w:rPr>
+          <w:sz w:val="24"/>
+          <w:szCs w:val="24"/>
+        </w:rPr>
+        <w:t xml:space="preserve">:  type or select (with button on the right) directory for </w:t>
+      </w:r>
+      <w:proofErr w:type="spellStart"/>
+      <w:r>
+        <w:rPr>
+          <w:sz w:val="24"/>
+          <w:szCs w:val="24"/>
+        </w:rPr>
+        <w:t>sequedex</w:t>
+      </w:r>
+      <w:proofErr w:type="spellEnd"/>
+      <w:r>
+        <w:rPr>
+          <w:sz w:val="24"/>
+          <w:szCs w:val="24"/>
+        </w:rPr>
+        <w:t xml:space="preserve"> output including log files.  Default is “input”, meaning the directory where input files reside.  If the user does not have write permission to the output directory, this will result in an error.  </w:t>
       </w:r>
     </w:p>
     <w:p>
@@ -2479,163 +2534,109 @@
           <w:sz w:val="24"/>
           <w:szCs w:val="24"/>
         </w:rPr>
-        <w:t>Output Directory</w:t>
-      </w:r>
-      <w:r>
-        <w:rPr>
-          <w:sz w:val="24"/>
-          <w:szCs w:val="24"/>
-        </w:rPr>
-        <w:t xml:space="preserve">:  type or select (with button on the right) directory for </w:t>
-      </w:r>
-      <w:proofErr w:type="spellStart"/>
-      <w:r>
-        <w:rPr>
-          <w:sz w:val="24"/>
-          <w:szCs w:val="24"/>
-        </w:rPr>
-        <w:t>sequedex</w:t>
-      </w:r>
-      <w:proofErr w:type="spellEnd"/>
-      <w:r>
-        <w:rPr>
-          <w:sz w:val="24"/>
-          <w:szCs w:val="24"/>
-        </w:rPr>
-        <w:t xml:space="preserve"> output including log files.  Default is “input”, meani</w:t>
-      </w:r>
-      <w:r>
-        <w:rPr>
-          <w:sz w:val="24"/>
-          <w:szCs w:val="24"/>
-        </w:rPr>
-        <w:t xml:space="preserve">ng the directory where input files reside.  If the user does not have write permission to the output directory, this will result in an error.  </w:t>
+        <w:t>Write Sequences</w:t>
+      </w:r>
+      <w:r>
+        <w:rPr>
+          <w:sz w:val="24"/>
+          <w:szCs w:val="24"/>
+        </w:rPr>
+        <w:t xml:space="preserve">:  Select option from drop down menu for writing out sequences which match </w:t>
+      </w:r>
+      <w:proofErr w:type="spellStart"/>
+      <w:r>
+        <w:rPr>
+          <w:sz w:val="24"/>
+          <w:szCs w:val="24"/>
+        </w:rPr>
+        <w:t>kmers</w:t>
+      </w:r>
+      <w:proofErr w:type="spellEnd"/>
+      <w:r>
+        <w:rPr>
+          <w:sz w:val="24"/>
+          <w:szCs w:val="24"/>
+        </w:rPr>
+        <w:t xml:space="preserve"> in the data module (for DNA, sequences are written for the appropriate reading frame).  There are 5 options to choose from:  0 (no), 1 (yes</w:t>
+      </w:r>
+      <w:proofErr w:type="gramStart"/>
+      <w:r>
+        <w:rPr>
+          <w:sz w:val="24"/>
+          <w:szCs w:val="24"/>
+        </w:rPr>
+        <w:t>),  2</w:t>
+      </w:r>
+      <w:proofErr w:type="gramEnd"/>
+      <w:r>
+        <w:rPr>
+          <w:sz w:val="24"/>
+          <w:szCs w:val="24"/>
+        </w:rPr>
+        <w:t xml:space="preserve"> (Yes, with </w:t>
+      </w:r>
+      <w:proofErr w:type="spellStart"/>
+      <w:r>
+        <w:rPr>
+          <w:sz w:val="24"/>
+          <w:szCs w:val="24"/>
+        </w:rPr>
+        <w:t>Kmers</w:t>
+      </w:r>
+      <w:proofErr w:type="spellEnd"/>
+      <w:r>
+        <w:rPr>
+          <w:sz w:val="24"/>
+          <w:szCs w:val="24"/>
+        </w:rPr>
+        <w:t xml:space="preserve">), 3 (Yes, Translate DNA), 4 (Yes with </w:t>
+      </w:r>
+      <w:proofErr w:type="spellStart"/>
+      <w:r>
+        <w:rPr>
+          <w:sz w:val="24"/>
+          <w:szCs w:val="24"/>
+        </w:rPr>
+        <w:t>Kmers</w:t>
+      </w:r>
+      <w:proofErr w:type="spellEnd"/>
+      <w:r>
+        <w:rPr>
+          <w:sz w:val="24"/>
+          <w:szCs w:val="24"/>
+        </w:rPr>
+        <w:t xml:space="preserve">, Translate DNA).  Default is 0 (no). </w:t>
       </w:r>
     </w:p>
     <w:p>
       <w:pPr>
         <w:pStyle w:val="BodyA"/>
-        <w:rPr>
-          <w:sz w:val="24"/>
-          <w:szCs w:val="24"/>
-        </w:rPr>
-      </w:pPr>
-    </w:p>
-    <w:p>
-      <w:pPr>
-        <w:pStyle w:val="BodyA"/>
-        <w:rPr>
-          <w:sz w:val="24"/>
-          <w:szCs w:val="24"/>
-        </w:rPr>
-      </w:pPr>
-      <w:r>
         <w:rPr>
           <w:b/>
           <w:bCs/>
           <w:sz w:val="24"/>
           <w:szCs w:val="24"/>
         </w:rPr>
-        <w:t>Write Sequences</w:t>
-      </w:r>
-      <w:r>
-        <w:rPr>
-          <w:sz w:val="24"/>
-          <w:szCs w:val="24"/>
-        </w:rPr>
-        <w:t xml:space="preserve">:  Select option from drop down menu for writing out sequences which match </w:t>
-      </w:r>
-      <w:proofErr w:type="spellStart"/>
-      <w:r>
-        <w:rPr>
-          <w:sz w:val="24"/>
-          <w:szCs w:val="24"/>
-        </w:rPr>
-        <w:t>kmers</w:t>
-      </w:r>
-      <w:proofErr w:type="spellEnd"/>
-      <w:r>
-        <w:rPr>
-          <w:sz w:val="24"/>
-          <w:szCs w:val="24"/>
-        </w:rPr>
-        <w:t xml:space="preserve"> in the data mod</w:t>
-      </w:r>
-      <w:r>
-        <w:rPr>
-          <w:sz w:val="24"/>
-          <w:szCs w:val="24"/>
-        </w:rPr>
-        <w:t>ule (for DNA, sequences are written for the appropriate reading frame).  There are 5 options to choose from:  0 (no), 1 (yes</w:t>
-      </w:r>
-      <w:proofErr w:type="gramStart"/>
-      <w:r>
-        <w:rPr>
-          <w:sz w:val="24"/>
-          <w:szCs w:val="24"/>
-        </w:rPr>
-        <w:t>),  2</w:t>
-      </w:r>
-      <w:proofErr w:type="gramEnd"/>
-      <w:r>
-        <w:rPr>
-          <w:sz w:val="24"/>
-          <w:szCs w:val="24"/>
-        </w:rPr>
-        <w:t xml:space="preserve"> (Yes, with </w:t>
-      </w:r>
-      <w:proofErr w:type="spellStart"/>
-      <w:r>
-        <w:rPr>
-          <w:sz w:val="24"/>
-          <w:szCs w:val="24"/>
-        </w:rPr>
-        <w:t>Kmers</w:t>
-      </w:r>
-      <w:proofErr w:type="spellEnd"/>
-      <w:r>
-        <w:rPr>
-          <w:sz w:val="24"/>
-          <w:szCs w:val="24"/>
-        </w:rPr>
-        <w:t xml:space="preserve">), 3 (Yes, Translate DNA), 4 (Yes with </w:t>
-      </w:r>
-      <w:proofErr w:type="spellStart"/>
-      <w:r>
-        <w:rPr>
-          <w:sz w:val="24"/>
-          <w:szCs w:val="24"/>
-        </w:rPr>
-        <w:t>Kmers</w:t>
-      </w:r>
-      <w:proofErr w:type="spellEnd"/>
-      <w:r>
-        <w:rPr>
-          <w:sz w:val="24"/>
-          <w:szCs w:val="24"/>
-        </w:rPr>
-        <w:t xml:space="preserve">, Translate DNA).  Default is 0 (no). </w:t>
-      </w:r>
+      </w:pPr>
     </w:p>
     <w:p>
       <w:pPr>
         <w:pStyle w:val="BodyA"/>
+        <w:rPr>
+          <w:sz w:val="24"/>
+          <w:szCs w:val="24"/>
+        </w:rPr>
+      </w:pPr>
+      <w:r>
         <w:rPr>
           <w:b/>
           <w:bCs/>
           <w:sz w:val="24"/>
           <w:szCs w:val="24"/>
         </w:rPr>
-      </w:pPr>
-    </w:p>
-    <w:p>
-      <w:pPr>
-        <w:pStyle w:val="BodyA"/>
-        <w:rPr>
-          <w:sz w:val="24"/>
-          <w:szCs w:val="24"/>
-        </w:rPr>
-      </w:pPr>
+        <w:t xml:space="preserve">Write </w:t>
+      </w:r>
+      <w:proofErr w:type="spellStart"/>
       <w:r>
         <w:rPr>
           <w:b/>
@@ -2643,9 +2644,9 @@
           <w:sz w:val="24"/>
           <w:szCs w:val="24"/>
         </w:rPr>
-        <w:t xml:space="preserve">Write </w:t>
-      </w:r>
-      <w:proofErr w:type="spellStart"/>
+        <w:t>WhoDoesWhat</w:t>
+      </w:r>
+      <w:proofErr w:type="spellEnd"/>
       <w:r>
         <w:rPr>
           <w:b/>
@@ -2653,9 +2654,33 @@
           <w:sz w:val="24"/>
           <w:szCs w:val="24"/>
         </w:rPr>
-        <w:t>WhoDoesWhat</w:t>
-      </w:r>
-      <w:proofErr w:type="spellEnd"/>
+        <w:t xml:space="preserve"> File</w:t>
+      </w:r>
+      <w:r>
+        <w:rPr>
+          <w:sz w:val="24"/>
+          <w:szCs w:val="24"/>
+        </w:rPr>
+        <w:t>:  select true or false (default is false)</w:t>
+      </w:r>
+    </w:p>
+    <w:p>
+      <w:pPr>
+        <w:pStyle w:val="BodyA"/>
+        <w:rPr>
+          <w:sz w:val="24"/>
+          <w:szCs w:val="24"/>
+        </w:rPr>
+      </w:pPr>
+    </w:p>
+    <w:p>
+      <w:pPr>
+        <w:pStyle w:val="BodyA"/>
+        <w:rPr>
+          <w:sz w:val="24"/>
+          <w:szCs w:val="24"/>
+        </w:rPr>
+      </w:pPr>
       <w:r>
         <w:rPr>
           <w:b/>
@@ -2663,21 +2688,14 @@
           <w:sz w:val="24"/>
           <w:szCs w:val="24"/>
         </w:rPr>
-        <w:t xml:space="preserve"> File</w:t>
-      </w:r>
-      <w:r>
-        <w:rPr>
-          <w:sz w:val="24"/>
-          <w:szCs w:val="24"/>
-        </w:rPr>
-        <w:t>:  s</w:t>
-      </w:r>
-      <w:r>
-        <w:rPr>
-          <w:sz w:val="24"/>
-          <w:szCs w:val="24"/>
-        </w:rPr>
-        <w:t>elect true or false (default is false)</w:t>
+        <w:t>Thread Number:</w:t>
+      </w:r>
+      <w:r>
+        <w:rPr>
+          <w:sz w:val="24"/>
+          <w:szCs w:val="24"/>
+        </w:rPr>
+        <w:t xml:space="preserve">  Enter number of threads and thus number of files which can be analyzed in parallel.  This choice should be guided by the number of cores on the computer and the number of files to be analyzed.   Adding extra threads for a single file will not help as the program only uses stupidly parallel operation (i.e. one thread per file).</w:t>
       </w:r>
     </w:p>
     <w:p>
@@ -2704,21 +2722,30 @@
           <w:sz w:val="24"/>
           <w:szCs w:val="24"/>
         </w:rPr>
-        <w:t>Thread Number:</w:t>
-      </w:r>
-      <w:r>
-        <w:rPr>
-          <w:sz w:val="24"/>
-          <w:szCs w:val="24"/>
-        </w:rPr>
-        <w:t xml:space="preserve">  Enter number of threads and thus number of files which can be analyzed in parallel.  This choice should be guided by the number of cores on the computer and the number of files to be analyzed.   Addin</w:t>
-      </w:r>
-      <w:r>
-        <w:rPr>
-          <w:sz w:val="24"/>
-          <w:szCs w:val="24"/>
-        </w:rPr>
-        <w:t>g extra threads for a single file will not help as the program only uses stupidly parallel operation (i.e. one thread per file).</w:t>
+        <w:t>Protein Fragment Cutoff:</w:t>
+      </w:r>
+      <w:r>
+        <w:rPr>
+          <w:sz w:val="24"/>
+          <w:szCs w:val="24"/>
+        </w:rPr>
+        <w:t xml:space="preserve">  Enter minimum length of amino acid sequence fragment which will be matched to </w:t>
+      </w:r>
+      <w:proofErr w:type="spellStart"/>
+      <w:r>
+        <w:rPr>
+          <w:sz w:val="24"/>
+          <w:szCs w:val="24"/>
+        </w:rPr>
+        <w:t>kmers</w:t>
+      </w:r>
+      <w:proofErr w:type="spellEnd"/>
+      <w:r>
+        <w:rPr>
+          <w:sz w:val="24"/>
+          <w:szCs w:val="24"/>
+        </w:rPr>
+        <w:t xml:space="preserve">.  Default is 15, in which case a read of less than 45 base pairs will automatically be ignored. Note:  a fragment is a contiguous length of amino acid sequence which does not contain a stop codon.  </w:t>
       </w:r>
     </w:p>
     <w:p>
@@ -2745,37 +2772,14 @@
           <w:sz w:val="24"/>
           <w:szCs w:val="24"/>
         </w:rPr>
-        <w:t>Protein Fragment Cutoff:</w:t>
-      </w:r>
-      <w:r>
-        <w:rPr>
-          <w:sz w:val="24"/>
-          <w:szCs w:val="24"/>
-        </w:rPr>
-        <w:t xml:space="preserve">  Enter minimum length of amino acid sequence fragment which will be matched to </w:t>
-      </w:r>
-      <w:proofErr w:type="spellStart"/>
-      <w:r>
-        <w:rPr>
-          <w:sz w:val="24"/>
-          <w:szCs w:val="24"/>
-        </w:rPr>
-        <w:t>kmers</w:t>
-      </w:r>
-      <w:proofErr w:type="spellEnd"/>
-      <w:r>
-        <w:rPr>
-          <w:sz w:val="24"/>
-          <w:szCs w:val="24"/>
-        </w:rPr>
-        <w:t>.  Default is 15,</w:t>
-      </w:r>
-      <w:r>
-        <w:rPr>
-          <w:sz w:val="24"/>
-          <w:szCs w:val="24"/>
-        </w:rPr>
-        <w:t xml:space="preserve"> in which case a read of less than 45 base pairs will automatically be ignored. Note:  a fragment is a contiguous length of amino acid sequence which does not contain a stop codon.  </w:t>
+        <w:t>Quiet</w:t>
+      </w:r>
+      <w:r>
+        <w:rPr>
+          <w:sz w:val="24"/>
+          <w:szCs w:val="24"/>
+        </w:rPr>
+        <w:t>:  select true or false.  If true, fewer messages will be written to log files or Progress Panel.  Default is false.</w:t>
       </w:r>
     </w:p>
     <w:p>
@@ -2795,6 +2799,13 @@
           <w:szCs w:val="24"/>
         </w:rPr>
       </w:pPr>
+      <w:r>
+        <w:rPr>
+          <w:sz w:val="24"/>
+          <w:szCs w:val="24"/>
+        </w:rPr>
+        <w:t xml:space="preserve">Once you have selected/entered all the appropriate options, clicking on the </w:t>
+      </w:r>
       <w:r>
         <w:rPr>
           <w:b/>
@@ -2802,47 +2813,9 @@
           <w:sz w:val="24"/>
           <w:szCs w:val="24"/>
         </w:rPr>
-        <w:t>Quiet</w:t>
-      </w:r>
-      <w:r>
-        <w:rPr>
-          <w:sz w:val="24"/>
-          <w:szCs w:val="24"/>
-        </w:rPr>
-        <w:t>:  select true or false.  If true, fewer messages will be written t</w:t>
-      </w:r>
-      <w:r>
-        <w:rPr>
-          <w:sz w:val="24"/>
-          <w:szCs w:val="24"/>
-        </w:rPr>
-        <w:t>o log files or Progress Panel.  Default is false.</w:t>
-      </w:r>
-    </w:p>
-    <w:p>
-      <w:pPr>
-        <w:pStyle w:val="BodyA"/>
-        <w:rPr>
-          <w:sz w:val="24"/>
-          <w:szCs w:val="24"/>
-        </w:rPr>
-      </w:pPr>
-    </w:p>
-    <w:p>
-      <w:pPr>
-        <w:pStyle w:val="BodyA"/>
-        <w:rPr>
-          <w:sz w:val="24"/>
-          <w:szCs w:val="24"/>
-        </w:rPr>
-      </w:pPr>
-      <w:r>
-        <w:rPr>
-          <w:sz w:val="24"/>
-          <w:szCs w:val="24"/>
-        </w:rPr>
-        <w:t xml:space="preserve">Once you have selected/entered all the appropriate options, clicking on the </w:t>
-      </w:r>
+        <w:t xml:space="preserve">Run </w:t>
+      </w:r>
+      <w:proofErr w:type="spellStart"/>
       <w:r>
         <w:rPr>
           <w:b/>
@@ -2850,9 +2823,24 @@
           <w:sz w:val="24"/>
           <w:szCs w:val="24"/>
         </w:rPr>
-        <w:t xml:space="preserve">Run </w:t>
-      </w:r>
-      <w:proofErr w:type="spellStart"/>
+        <w:t>Sequescan</w:t>
+      </w:r>
+      <w:proofErr w:type="spellEnd"/>
+      <w:r>
+        <w:rPr>
+          <w:sz w:val="24"/>
+          <w:szCs w:val="24"/>
+        </w:rPr>
+        <w:t xml:space="preserve"> button will start the job.  Only a single job (which, of course, may include an entire directory or list of files) can be run at one time using the GUI.  After clicking on </w:t>
+      </w:r>
+      <w:proofErr w:type="gramStart"/>
+      <w:r>
+        <w:rPr>
+          <w:sz w:val="24"/>
+          <w:szCs w:val="24"/>
+        </w:rPr>
+        <w:t xml:space="preserve">the  </w:t>
+      </w:r>
       <w:r>
         <w:rPr>
           <w:b/>
@@ -2860,24 +2848,9 @@
           <w:sz w:val="24"/>
           <w:szCs w:val="24"/>
         </w:rPr>
-        <w:t>Sequescan</w:t>
-      </w:r>
-      <w:proofErr w:type="spellEnd"/>
-      <w:r>
-        <w:rPr>
-          <w:sz w:val="24"/>
-          <w:szCs w:val="24"/>
-        </w:rPr>
-        <w:t xml:space="preserve"> button will start the job.  Only a single job (which, of course, may include an entire directory or list of files) can be run at one time using the GUI.  After clicking on </w:t>
-      </w:r>
-      <w:proofErr w:type="gramStart"/>
-      <w:r>
-        <w:rPr>
-          <w:sz w:val="24"/>
-          <w:szCs w:val="24"/>
-        </w:rPr>
-        <w:t xml:space="preserve">the  </w:t>
-      </w:r>
+        <w:t>Run</w:t>
+      </w:r>
+      <w:proofErr w:type="gramEnd"/>
       <w:r>
         <w:rPr>
           <w:b/>
@@ -2885,9 +2858,9 @@
           <w:sz w:val="24"/>
           <w:szCs w:val="24"/>
         </w:rPr>
-        <w:t>Run</w:t>
-      </w:r>
-      <w:proofErr w:type="gramEnd"/>
+        <w:t xml:space="preserve"> </w:t>
+      </w:r>
+      <w:proofErr w:type="spellStart"/>
       <w:r>
         <w:rPr>
           <w:b/>
@@ -2895,16 +2868,6 @@
           <w:sz w:val="24"/>
           <w:szCs w:val="24"/>
         </w:rPr>
-        <w:t xml:space="preserve"> </w:t>
-      </w:r>
-      <w:proofErr w:type="spellStart"/>
-      <w:r>
-        <w:rPr>
-          <w:b/>
-          <w:bCs/>
-          <w:sz w:val="24"/>
-          <w:szCs w:val="24"/>
-        </w:rPr>
         <w:t>Sequescan</w:t>
       </w:r>
       <w:proofErr w:type="spellEnd"/>
@@ -2913,14 +2876,7 @@
           <w:sz w:val="24"/>
           <w:szCs w:val="24"/>
         </w:rPr>
-        <w:t xml:space="preserve"> button, the program will check if the computer has enough availa</w:t>
-      </w:r>
-      <w:r>
-        <w:rPr>
-          <w:sz w:val="24"/>
-          <w:szCs w:val="24"/>
-        </w:rPr>
-        <w:t>ble memory to run the selected data module.  If not, a warning message will appear and offer the user a chance to stop the run.  When starting a job, you should see something similar to the following appear in the Progress Panel:</w:t>
+        <w:t xml:space="preserve"> button, the program will check if the computer has enough available memory to run the selected data module.  If not, a warning message will appear and offer the user a chance to stop the run.  When starting a job, you should see something similar to the following appear in the Progress Panel:</w:t>
       </w:r>
     </w:p>
     <w:p>
@@ -2998,16 +2954,7 @@
           <w:szCs w:val="24"/>
           <w:lang w:val="en-US"/>
         </w:rPr>
-        <w:t xml:space="preserve">Jun 20, 2018 </w:t>
-      </w:r>
-      <w:r>
-        <w:rPr>
-          <w:rFonts w:ascii="Helvetica" w:hAnsi="Helvetica"/>
-          <w:sz w:val="24"/>
-          <w:szCs w:val="24"/>
-          <w:lang w:val="en-US"/>
-        </w:rPr>
-        <w:t xml:space="preserve">3:01:44 </w:t>
+        <w:t xml:space="preserve">Jun 20, 2018 3:01:44 </w:t>
       </w:r>
       <w:proofErr w:type="gramStart"/>
       <w:r>
@@ -3345,16 +3292,7 @@
           <w:szCs w:val="24"/>
           <w:lang w:val="en-US"/>
         </w:rPr>
-        <w:t xml:space="preserve"> -Xmx7000m -jar /hom</w:t>
-      </w:r>
-      <w:r>
-        <w:rPr>
-          <w:rFonts w:ascii="Helvetica" w:hAnsi="Helvetica"/>
-          <w:sz w:val="24"/>
-          <w:szCs w:val="24"/>
-          <w:lang w:val="en-US"/>
-        </w:rPr>
-        <w:t>e/</w:t>
+        <w:t xml:space="preserve"> -Xmx7000m -jar /home/</w:t>
       </w:r>
       <w:proofErr w:type="spellStart"/>
       <w:r>
@@ -3623,16 +3561,7 @@
           <w:szCs w:val="24"/>
           <w:lang w:val="en-US"/>
         </w:rPr>
-        <w:t>Ju</w:t>
-      </w:r>
-      <w:r>
-        <w:rPr>
-          <w:rFonts w:ascii="Helvetica" w:hAnsi="Helvetica"/>
-          <w:sz w:val="24"/>
-          <w:szCs w:val="24"/>
-          <w:lang w:val="en-US"/>
-        </w:rPr>
-        <w:t xml:space="preserve">n 20, 2018 3:01:45 </w:t>
+        <w:t xml:space="preserve">Jun 20, 2018 3:01:45 </w:t>
       </w:r>
       <w:proofErr w:type="gramStart"/>
       <w:r>
@@ -3791,15 +3720,7 @@
           <w:sz w:val="24"/>
           <w:szCs w:val="24"/>
         </w:rPr>
-        <w:t xml:space="preserve">Jun </w:t>
-      </w:r>
-      <w:r>
-        <w:rPr>
-          <w:rFonts w:ascii="Helvetica" w:hAnsi="Helvetica"/>
-          <w:sz w:val="24"/>
-          <w:szCs w:val="24"/>
-        </w:rPr>
-        <w:t xml:space="preserve">20, 2018 3:12:44 </w:t>
+        <w:t xml:space="preserve">Jun 20, 2018 3:12:44 </w:t>
       </w:r>
       <w:proofErr w:type="gramStart"/>
       <w:r>
@@ -4090,16 +4011,7 @@
           <w:szCs w:val="24"/>
           <w:lang w:val="en-US"/>
         </w:rPr>
-        <w:t xml:space="preserve">n addition to messages in the Progress Panel, an html log file is written (in some cases with more detailed messages).  The path </w:t>
-      </w:r>
-      <w:r>
-        <w:rPr>
-          <w:rFonts w:ascii="Helvetica" w:hAnsi="Helvetica"/>
-          <w:sz w:val="24"/>
-          <w:szCs w:val="24"/>
-          <w:lang w:val="en-US"/>
-        </w:rPr>
-        <w:t xml:space="preserve">to the html log file is displayed in the Progress Panel (see above). Two additional log files are generated along with the html log file.  The names of these files start with the name of the html log file and end </w:t>
+        <w:t xml:space="preserve">n addition to messages in the Progress Panel, an html log file is written (in some cases with more detailed messages).  The path to the html log file is displayed in the Progress Panel (see above). Two additional log files are generated along with the html log file.  The names of these files start with the name of the html log file and end </w:t>
       </w:r>
       <w:proofErr w:type="gramStart"/>
       <w:r>
@@ -4119,16 +4031,7 @@
           <w:szCs w:val="24"/>
           <w:lang w:val="en-US"/>
         </w:rPr>
-        <w:t>processErr.txt and .processOut.txt an</w:t>
-      </w:r>
-      <w:r>
-        <w:rPr>
-          <w:rFonts w:ascii="Helvetica" w:hAnsi="Helvetica"/>
-          <w:sz w:val="24"/>
-          <w:szCs w:val="24"/>
-          <w:lang w:val="en-US"/>
-        </w:rPr>
-        <w:t>d include additional error and informational messages respectively generated by the running job.</w:t>
+        <w:t>processErr.txt and .processOut.txt and include additional error and informational messages respectively generated by the running job.</w:t>
       </w:r>
     </w:p>
     <w:p>
@@ -4422,25 +4325,7 @@
           <w:szCs w:val="24"/>
           <w:lang w:val="en-US"/>
         </w:rPr>
-        <w:t xml:space="preserve">, one can either choose </w:t>
-      </w:r>
-      <w:r>
-        <w:rPr>
-          <w:rFonts w:ascii="Helvetica" w:hAnsi="Helvetica"/>
-          <w:sz w:val="24"/>
-          <w:szCs w:val="24"/>
-          <w:lang w:val="en-US"/>
-        </w:rPr>
-        <w:t>“</w:t>
-      </w:r>
-      <w:r>
-        <w:rPr>
-          <w:rFonts w:ascii="Helvetica" w:hAnsi="Helvetica"/>
-          <w:sz w:val="24"/>
-          <w:szCs w:val="24"/>
-          <w:lang w:val="en-US"/>
-        </w:rPr>
-        <w:t xml:space="preserve">Quit </w:t>
+        <w:t xml:space="preserve">, one can either choose “Quit </w:t>
       </w:r>
       <w:proofErr w:type="spellStart"/>
       <w:r>
@@ -4460,16 +4345,7 @@
           <w:szCs w:val="24"/>
           <w:lang w:val="en-US"/>
         </w:rPr>
-        <w:t xml:space="preserve">” </w:t>
-      </w:r>
-      <w:r>
-        <w:rPr>
-          <w:rFonts w:ascii="Helvetica" w:hAnsi="Helvetica"/>
-          <w:sz w:val="24"/>
-          <w:szCs w:val="24"/>
-          <w:lang w:val="en-US"/>
-        </w:rPr>
-        <w:t xml:space="preserve">from the </w:t>
+        <w:t xml:space="preserve">” from the </w:t>
       </w:r>
       <w:proofErr w:type="spellStart"/>
       <w:r>
@@ -4489,16 +4365,7 @@
           <w:szCs w:val="24"/>
           <w:lang w:val="en-US"/>
         </w:rPr>
-        <w:t xml:space="preserve"> menu or simply close the application window.  In either case, you wil</w:t>
-      </w:r>
-      <w:r>
-        <w:rPr>
-          <w:rFonts w:ascii="Helvetica" w:hAnsi="Helvetica"/>
-          <w:sz w:val="24"/>
-          <w:szCs w:val="24"/>
-          <w:lang w:val="en-US"/>
-        </w:rPr>
-        <w:t>l be prompted by a dialog box warning:</w:t>
+        <w:t xml:space="preserve"> menu or simply close the application window.  In either case, you will be prompted by a dialog box warning:</w:t>
       </w:r>
     </w:p>
     <w:p>
@@ -4932,16 +4799,7 @@
           <w:szCs w:val="24"/>
           <w:lang w:val="en-US"/>
         </w:rPr>
-        <w:t xml:space="preserve"> if you have not seen the </w:t>
-      </w:r>
-      <w:r>
-        <w:rPr>
-          <w:rFonts w:ascii="Helvetica" w:hAnsi="Helvetica"/>
-          <w:sz w:val="24"/>
-          <w:szCs w:val="24"/>
-          <w:lang w:val="en-US"/>
-        </w:rPr>
-        <w:t>“</w:t>
+        <w:t xml:space="preserve"> if you have not seen the “</w:t>
       </w:r>
       <w:proofErr w:type="spellStart"/>
       <w:r>
@@ -4961,34 +4819,7 @@
           <w:szCs w:val="24"/>
           <w:lang w:val="en-US"/>
         </w:rPr>
-        <w:t xml:space="preserve"> run exited with status</w:t>
-      </w:r>
-      <w:r>
-        <w:rPr>
-          <w:rFonts w:ascii="Helvetica" w:hAnsi="Helvetica"/>
-          <w:sz w:val="24"/>
-          <w:szCs w:val="24"/>
-          <w:lang w:val="en-US"/>
-        </w:rPr>
-        <w:t xml:space="preserve">” </w:t>
-      </w:r>
-      <w:r>
-        <w:rPr>
-          <w:rFonts w:ascii="Helvetica" w:hAnsi="Helvetica"/>
-          <w:sz w:val="24"/>
-          <w:szCs w:val="24"/>
-          <w:lang w:val="en-US"/>
-        </w:rPr>
-        <w:t>message in the Progress Panel, the job is still</w:t>
-      </w:r>
-      <w:r>
-        <w:rPr>
-          <w:rFonts w:ascii="Helvetica" w:hAnsi="Helvetica"/>
-          <w:sz w:val="24"/>
-          <w:szCs w:val="24"/>
-          <w:lang w:val="en-US"/>
-        </w:rPr>
-        <w:t xml:space="preserve"> running in an external process.</w:t>
+        <w:t xml:space="preserve"> run exited with status” message in the Progress Panel, the job is still running in an external process.</w:t>
       </w:r>
     </w:p>
     <w:p>
@@ -5297,16 +5128,7 @@
           <w:szCs w:val="24"/>
           <w:lang w:val="en-US"/>
         </w:rPr>
-        <w:t>seque</w:t>
-      </w:r>
-      <w:r>
-        <w:rPr>
-          <w:rFonts w:ascii="Helvetica" w:hAnsi="Helvetica"/>
-          <w:sz w:val="24"/>
-          <w:szCs w:val="24"/>
-          <w:lang w:val="en-US"/>
-        </w:rPr>
-        <w:t>ncefilename</w:t>
+        <w:t>sequencefilename</w:t>
       </w:r>
       <w:proofErr w:type="spellEnd"/>
       <w:proofErr w:type="gramStart"/>
@@ -5692,16 +5514,7 @@
           <w:szCs w:val="24"/>
           <w:lang w:val="en-US"/>
         </w:rPr>
-        <w:t>of .f</w:t>
-      </w:r>
-      <w:r>
-        <w:rPr>
-          <w:rFonts w:ascii="Helvetica" w:hAnsi="Helvetica"/>
-          <w:sz w:val="24"/>
-          <w:szCs w:val="24"/>
-          <w:lang w:val="en-US"/>
-        </w:rPr>
-        <w:t>a</w:t>
+        <w:t>of .fa</w:t>
       </w:r>
       <w:proofErr w:type="gramEnd"/>
       <w:r>
@@ -5920,25 +5733,7 @@
           <w:szCs w:val="24"/>
           <w:lang w:val="en-US"/>
         </w:rPr>
-        <w:t xml:space="preserve"> </w:t>
-      </w:r>
-      <w:r>
-        <w:rPr>
-          <w:rFonts w:ascii="Helvetica" w:hAnsi="Helvetica"/>
-          <w:sz w:val="24"/>
-          <w:szCs w:val="24"/>
-          <w:lang w:val="en-US"/>
-        </w:rPr>
-        <w:t xml:space="preserve">– </w:t>
-      </w:r>
-      <w:r>
-        <w:rPr>
-          <w:rFonts w:ascii="Helvetica" w:hAnsi="Helvetica"/>
-          <w:sz w:val="24"/>
-          <w:szCs w:val="24"/>
-          <w:lang w:val="en-US"/>
-        </w:rPr>
-        <w:t>e.g. Life2550-4GB.0-stats.tsv.</w:t>
+        <w:t xml:space="preserve"> – e.g. Life2550-4GB.0-stats.tsv.</w:t>
       </w:r>
     </w:p>
     <w:p>
@@ -6067,16 +5862,7 @@
           <w:szCs w:val="24"/>
           <w:lang w:val="en-US"/>
         </w:rPr>
-        <w:t>Who file (phylogeny assignments):  s</w:t>
-      </w:r>
-      <w:r>
-        <w:rPr>
-          <w:rFonts w:ascii="Helvetica" w:hAnsi="Helvetica"/>
-          <w:sz w:val="24"/>
-          <w:szCs w:val="24"/>
-          <w:lang w:val="en-US"/>
-        </w:rPr>
-        <w:t>tarts with who, e.g. who-Life2550-4GB.0.tsv.</w:t>
+        <w:t>Who file (phylogeny assignments):  starts with who, e.g. who-Life2550-4GB.0.tsv.</w:t>
       </w:r>
     </w:p>
     <w:p>
@@ -6756,16 +6542,7 @@
           <w:szCs w:val="24"/>
           <w:lang w:val="en-US"/>
         </w:rPr>
-        <w:t xml:space="preserve"> In the GUI, from the Help menu, select option </w:t>
-      </w:r>
-      <w:r>
-        <w:rPr>
-          <w:rFonts w:ascii="Helvetica" w:hAnsi="Helvetica"/>
-          <w:sz w:val="24"/>
-          <w:szCs w:val="24"/>
-          <w:lang w:val="en-US"/>
-        </w:rPr>
-        <w:t>“</w:t>
+        <w:t xml:space="preserve"> In the GUI, from the Help menu, select option “</w:t>
       </w:r>
       <w:proofErr w:type="spellStart"/>
       <w:r>
@@ -6785,25 +6562,7 @@
           <w:szCs w:val="24"/>
           <w:lang w:val="en-US"/>
         </w:rPr>
-        <w:t xml:space="preserve"> Command-Line Help</w:t>
-      </w:r>
-      <w:r>
-        <w:rPr>
-          <w:rFonts w:ascii="Helvetica" w:hAnsi="Helvetica"/>
-          <w:sz w:val="24"/>
-          <w:szCs w:val="24"/>
-          <w:lang w:val="en-US"/>
-        </w:rPr>
-        <w:t>”</w:t>
-      </w:r>
-      <w:r>
-        <w:rPr>
-          <w:rFonts w:ascii="Helvetica" w:hAnsi="Helvetica"/>
-          <w:sz w:val="24"/>
-          <w:szCs w:val="24"/>
-          <w:lang w:val="en-US"/>
-        </w:rPr>
-        <w:t>.</w:t>
+        <w:t xml:space="preserve"> Command-Line Help”.</w:t>
       </w:r>
     </w:p>
     <w:p>
@@ -7416,16 +7175,7 @@
           <w:szCs w:val="24"/>
           <w:lang w:val="en-US"/>
         </w:rPr>
-        <w:t>ch.qos.logback.core.spi.Cont</w:t>
-      </w:r>
-      <w:r>
-        <w:rPr>
-          <w:rFonts w:ascii="Helvetica" w:hAnsi="Helvetica"/>
-          <w:sz w:val="24"/>
-          <w:szCs w:val="24"/>
-          <w:lang w:val="en-US"/>
-        </w:rPr>
-        <w:t>extAwareBase</w:t>
+        <w:t>ch.qos.logback.core.spi.ContextAwareBase</w:t>
       </w:r>
       <w:proofErr w:type="gramEnd"/>
       <w:r>
@@ -8217,8 +7967,6 @@
       <w:pPr>
         <w:pStyle w:val="BodyA"/>
       </w:pPr>
-      <w:bookmarkStart w:id="0" w:name="_GoBack"/>
-      <w:bookmarkEnd w:id="0"/>
     </w:p>
     <w:sectPr>
       <w:headerReference w:type="even" r:id="rId8"/>
@@ -8357,21 +8105,11 @@
     <w:r>
       <w:t xml:space="preserve"> of </w:t>
     </w:r>
-    <w:r>
-      <w:fldChar w:fldCharType="begin"/>
-    </w:r>
-    <w:r>
-      <w:instrText xml:space="preserve"> NUMPAGES </w:instrText>
-    </w:r>
-    <w:r>
-      <w:fldChar w:fldCharType="separate"/>
-    </w:r>
-    <w:r>
-      <w:t>8</w:t>
-    </w:r>
-    <w:r>
-      <w:fldChar w:fldCharType="end"/>
-    </w:r>
+    <w:fldSimple w:instr=" NUMPAGES ">
+      <w:r>
+        <w:t>8</w:t>
+      </w:r>
+    </w:fldSimple>
   </w:p>
 </w:hdr>
 </file>

</xml_diff>

<commit_message>
Revised version for Release R20181210 - mostly changes to documents to reflect github release creation
</commit_message>
<xml_diff>
--- a/doc/SequedexQuickStart.docx
+++ b/doc/SequedexQuickStart.docx
@@ -1059,6 +1059,153 @@
           <w:szCs w:val="24"/>
         </w:rPr>
       </w:pPr>
+      <w:r>
+        <w:rPr>
+          <w:sz w:val="24"/>
+          <w:szCs w:val="24"/>
+        </w:rPr>
+        <w:t>s</w:t>
+      </w:r>
+      <w:r>
+        <w:rPr>
+          <w:sz w:val="24"/>
+          <w:szCs w:val="24"/>
+        </w:rPr>
+        <w:t>equedex</w:t>
+      </w:r>
+      <w:r>
+        <w:rPr>
+          <w:sz w:val="24"/>
+          <w:szCs w:val="24"/>
+        </w:rPr>
+        <w:t>.zip</w:t>
+      </w:r>
+    </w:p>
+    <w:p>
+      <w:pPr>
+        <w:pStyle w:val="BodyA"/>
+        <w:rPr>
+          <w:sz w:val="24"/>
+          <w:szCs w:val="24"/>
+        </w:rPr>
+      </w:pPr>
+      <w:r>
+        <w:rPr>
+          <w:sz w:val="24"/>
+          <w:szCs w:val="24"/>
+        </w:rPr>
+        <w:t>sequedex.tgz</w:t>
+      </w:r>
+    </w:p>
+    <w:p>
+      <w:pPr>
+        <w:pStyle w:val="BodyA"/>
+        <w:rPr>
+          <w:sz w:val="24"/>
+          <w:szCs w:val="24"/>
+        </w:rPr>
+      </w:pPr>
+      <w:proofErr w:type="spellStart"/>
+      <w:r>
+        <w:rPr>
+          <w:sz w:val="24"/>
+          <w:szCs w:val="24"/>
+        </w:rPr>
+        <w:t>src</w:t>
+      </w:r>
+      <w:proofErr w:type="spellEnd"/>
+      <w:r>
+        <w:rPr>
+          <w:sz w:val="24"/>
+          <w:szCs w:val="24"/>
+        </w:rPr>
+        <w:t>/</w:t>
+      </w:r>
+    </w:p>
+    <w:p>
+      <w:pPr>
+        <w:pStyle w:val="BodyA"/>
+        <w:rPr>
+          <w:sz w:val="24"/>
+          <w:szCs w:val="24"/>
+        </w:rPr>
+      </w:pPr>
+    </w:p>
+    <w:p>
+      <w:pPr>
+        <w:pStyle w:val="BodyA"/>
+        <w:rPr>
+          <w:sz w:val="24"/>
+          <w:szCs w:val="24"/>
+        </w:rPr>
+      </w:pPr>
+      <w:r>
+        <w:rPr>
+          <w:sz w:val="24"/>
+          <w:szCs w:val="24"/>
+        </w:rPr>
+        <w:t xml:space="preserve">where / indicates a </w:t>
+      </w:r>
+      <w:r>
+        <w:rPr>
+          <w:sz w:val="24"/>
+          <w:szCs w:val="24"/>
+        </w:rPr>
+        <w:t>directory.</w:t>
+      </w:r>
+    </w:p>
+    <w:p>
+      <w:pPr>
+        <w:pStyle w:val="BodyA"/>
+      </w:pPr>
+    </w:p>
+    <w:p>
+      <w:pPr>
+        <w:pStyle w:val="BodyA"/>
+        <w:rPr>
+          <w:sz w:val="24"/>
+          <w:szCs w:val="24"/>
+        </w:rPr>
+      </w:pPr>
+      <w:r>
+        <w:rPr>
+          <w:sz w:val="24"/>
+          <w:szCs w:val="24"/>
+        </w:rPr>
+        <w:t xml:space="preserve">Unzip or </w:t>
+      </w:r>
+      <w:proofErr w:type="spellStart"/>
+      <w:r>
+        <w:rPr>
+          <w:sz w:val="24"/>
+          <w:szCs w:val="24"/>
+        </w:rPr>
+        <w:t>untar</w:t>
+      </w:r>
+      <w:proofErr w:type="spellEnd"/>
+      <w:r>
+        <w:rPr>
+          <w:sz w:val="24"/>
+          <w:szCs w:val="24"/>
+        </w:rPr>
+        <w:t xml:space="preserve"> either sequedex.zip or sequedex.tgz, either of which will </w:t>
+      </w:r>
+      <w:proofErr w:type="spellStart"/>
+      <w:r>
+        <w:rPr>
+          <w:sz w:val="24"/>
+          <w:szCs w:val="24"/>
+        </w:rPr>
+        <w:t>uncompress</w:t>
+      </w:r>
+      <w:proofErr w:type="spellEnd"/>
+      <w:r>
+        <w:rPr>
+          <w:sz w:val="24"/>
+          <w:szCs w:val="24"/>
+        </w:rPr>
+        <w:t xml:space="preserve"> into a directory called </w:t>
+      </w:r>
       <w:proofErr w:type="spellStart"/>
       <w:r>
         <w:rPr>
@@ -1073,127 +1220,54 @@
           <w:sz w:val="24"/>
           <w:szCs w:val="24"/>
         </w:rPr>
-        <w:t>/</w:t>
-      </w:r>
-    </w:p>
-    <w:p>
-      <w:pPr>
-        <w:pStyle w:val="BodyA"/>
-        <w:rPr>
-          <w:sz w:val="24"/>
-          <w:szCs w:val="24"/>
-        </w:rPr>
-      </w:pPr>
-      <w:proofErr w:type="spellStart"/>
-      <w:r>
-        <w:rPr>
-          <w:sz w:val="24"/>
-          <w:szCs w:val="24"/>
-        </w:rPr>
-        <w:t>src</w:t>
-      </w:r>
-      <w:proofErr w:type="spellEnd"/>
-      <w:r>
-        <w:rPr>
-          <w:sz w:val="24"/>
-          <w:szCs w:val="24"/>
-        </w:rPr>
-        <w:t>/</w:t>
-      </w:r>
-    </w:p>
-    <w:p>
-      <w:pPr>
-        <w:pStyle w:val="BodyA"/>
-        <w:rPr>
-          <w:sz w:val="24"/>
-          <w:szCs w:val="24"/>
-        </w:rPr>
-      </w:pPr>
-    </w:p>
-    <w:p>
-      <w:pPr>
-        <w:pStyle w:val="BodyA"/>
-        <w:rPr>
-          <w:sz w:val="24"/>
-          <w:szCs w:val="24"/>
-        </w:rPr>
-      </w:pPr>
-      <w:r>
-        <w:rPr>
-          <w:sz w:val="24"/>
-          <w:szCs w:val="24"/>
-        </w:rPr>
-        <w:t xml:space="preserve">where / indicates a </w:t>
-      </w:r>
-      <w:r>
-        <w:rPr>
-          <w:sz w:val="24"/>
-          <w:szCs w:val="24"/>
-        </w:rPr>
-        <w:t>directory.</w:t>
-      </w:r>
-    </w:p>
-    <w:p>
-      <w:pPr>
-        <w:pStyle w:val="BodyA"/>
-      </w:pPr>
-    </w:p>
-    <w:p>
-      <w:pPr>
-        <w:pStyle w:val="BodyA"/>
-        <w:rPr>
-          <w:sz w:val="24"/>
-          <w:szCs w:val="24"/>
-        </w:rPr>
-      </w:pPr>
-      <w:r>
-        <w:rPr>
-          <w:sz w:val="24"/>
-          <w:szCs w:val="24"/>
-        </w:rPr>
-        <w:t xml:space="preserve">The directory named </w:t>
-      </w:r>
-      <w:proofErr w:type="spellStart"/>
-      <w:r>
-        <w:rPr>
-          <w:sz w:val="24"/>
-          <w:szCs w:val="24"/>
-        </w:rPr>
-        <w:t>sequedex</w:t>
-      </w:r>
-      <w:proofErr w:type="spellEnd"/>
-      <w:r>
-        <w:rPr>
-          <w:sz w:val="24"/>
-          <w:szCs w:val="24"/>
-        </w:rPr>
-        <w:t xml:space="preserve"> is the executable directory for </w:t>
-      </w:r>
-      <w:proofErr w:type="spellStart"/>
-      <w:r>
-        <w:rPr>
-          <w:sz w:val="24"/>
-          <w:szCs w:val="24"/>
-        </w:rPr>
-        <w:t xml:space="preserve">Sequedex.  </w:t>
-      </w:r>
-      <w:proofErr w:type="spellEnd"/>
-      <w:r>
-        <w:rPr>
-          <w:sz w:val="24"/>
-          <w:szCs w:val="24"/>
-        </w:rPr>
-        <w:t xml:space="preserve">Where you </w:t>
-      </w:r>
-      <w:r>
-        <w:rPr>
-          <w:sz w:val="24"/>
-          <w:szCs w:val="24"/>
-        </w:rPr>
-        <w:t>put</w:t>
+        <w:t xml:space="preserve">. This </w:t>
       </w:r>
       <w:bookmarkStart w:id="0" w:name="_GoBack"/>
       <w:bookmarkEnd w:id="0"/>
+      <w:r>
+        <w:rPr>
+          <w:sz w:val="24"/>
+          <w:szCs w:val="24"/>
+        </w:rPr>
+        <w:t>directory</w:t>
+      </w:r>
+      <w:r>
+        <w:rPr>
+          <w:sz w:val="24"/>
+          <w:szCs w:val="24"/>
+        </w:rPr>
+        <w:t xml:space="preserve"> is the executable directory for </w:t>
+      </w:r>
+      <w:proofErr w:type="spellStart"/>
+      <w:r>
+        <w:rPr>
+          <w:sz w:val="24"/>
+          <w:szCs w:val="24"/>
+        </w:rPr>
+        <w:t>Sequedex</w:t>
+      </w:r>
+      <w:proofErr w:type="spellEnd"/>
+      <w:r>
+        <w:rPr>
+          <w:sz w:val="24"/>
+          <w:szCs w:val="24"/>
+        </w:rPr>
+        <w:t xml:space="preserve">.  </w:t>
+      </w:r>
+      <w:r>
+        <w:rPr>
+          <w:sz w:val="24"/>
+          <w:szCs w:val="24"/>
+        </w:rPr>
+        <w:t xml:space="preserve">Where you </w:t>
+      </w:r>
+      <w:r>
+        <w:rPr>
+          <w:sz w:val="24"/>
+          <w:szCs w:val="24"/>
+        </w:rPr>
+        <w:t>put</w:t>
+      </w:r>
       <w:r>
         <w:rPr>
           <w:sz w:val="24"/>
@@ -8105,11 +8179,21 @@
     <w:r>
       <w:t xml:space="preserve"> of </w:t>
     </w:r>
-    <w:fldSimple w:instr=" NUMPAGES ">
-      <w:r>
-        <w:t>8</w:t>
-      </w:r>
-    </w:fldSimple>
+    <w:r>
+      <w:fldChar w:fldCharType="begin"/>
+    </w:r>
+    <w:r>
+      <w:instrText xml:space="preserve"> NUMPAGES </w:instrText>
+    </w:r>
+    <w:r>
+      <w:fldChar w:fldCharType="separate"/>
+    </w:r>
+    <w:r>
+      <w:t>8</w:t>
+    </w:r>
+    <w:r>
+      <w:fldChar w:fldCharType="end"/>
+    </w:r>
   </w:p>
 </w:hdr>
 </file>

</xml_diff>

<commit_message>
Hopefully final commit for first release of Sequedex 2 (release v2.20181211)
</commit_message>
<xml_diff>
--- a/doc/SequedexQuickStart.docx
+++ b/doc/SequedexQuickStart.docx
@@ -831,6 +831,7 @@
         </w:rPr>
         <w:t xml:space="preserve"> </w:t>
       </w:r>
+      <w:bookmarkStart w:id="0" w:name="_GoBack"/>
       <w:r>
         <w:rPr>
           <w:sz w:val="24"/>
@@ -838,6 +839,7 @@
         </w:rPr>
         <w:t>release</w:t>
       </w:r>
+      <w:bookmarkEnd w:id="0"/>
       <w:r>
         <w:rPr>
           <w:sz w:val="24"/>
@@ -884,32 +886,7 @@
           <w:sz w:val="24"/>
           <w:szCs w:val="24"/>
         </w:rPr>
-        <w:t xml:space="preserve"> page where you download </w:t>
-      </w:r>
-      <w:proofErr w:type="spellStart"/>
-      <w:r>
-        <w:rPr>
-          <w:sz w:val="24"/>
-          <w:szCs w:val="24"/>
-        </w:rPr>
-        <w:t xml:space="preserve">the </w:t>
-      </w:r>
-      <w:proofErr w:type="spellEnd"/>
-      <w:r>
-        <w:rPr>
-          <w:sz w:val="24"/>
-          <w:szCs w:val="24"/>
-        </w:rPr>
-        <w:t xml:space="preserve">release, you should find test data </w:t>
-      </w:r>
-      <w:bookmarkStart w:id="0" w:name="_GoBack"/>
-      <w:bookmarkEnd w:id="0"/>
-      <w:r>
-        <w:rPr>
-          <w:sz w:val="24"/>
-          <w:szCs w:val="24"/>
-        </w:rPr>
-        <w:t>in files sequedex_v2.testdata.tgz or sequedex_v2.testdata.zip.</w:t>
+        <w:t xml:space="preserve"> page where you download the release, you should find test data in files sequedex_v2.testdata.tgz or sequedex_v2.testdata.zip.</w:t>
       </w:r>
     </w:p>
     <w:p>
@@ -1724,7 +1701,21 @@
           <w:szCs w:val="24"/>
         </w:rPr>
         <w:lastRenderedPageBreak/>
-        <w:t>Build Version”.   Current build is 112618. The Help menu also has an option for help using the command line.</w:t>
+        <w:t xml:space="preserve">Build Version”.   Current build is </w:t>
+      </w:r>
+      <w:r>
+        <w:rPr>
+          <w:sz w:val="24"/>
+          <w:szCs w:val="24"/>
+        </w:rPr>
+        <w:t>20181211</w:t>
+      </w:r>
+      <w:r>
+        <w:rPr>
+          <w:sz w:val="24"/>
+          <w:szCs w:val="24"/>
+        </w:rPr>
+        <w:t>. The Help menu also has an option for help using the command line.</w:t>
       </w:r>
     </w:p>
     <w:p>
@@ -8140,11 +8131,21 @@
     <w:r>
       <w:t xml:space="preserve"> of </w:t>
     </w:r>
-    <w:fldSimple w:instr=" NUMPAGES ">
-      <w:r>
-        <w:t>8</w:t>
-      </w:r>
-    </w:fldSimple>
+    <w:r>
+      <w:fldChar w:fldCharType="begin"/>
+    </w:r>
+    <w:r>
+      <w:instrText xml:space="preserve"> NUMPAGES </w:instrText>
+    </w:r>
+    <w:r>
+      <w:fldChar w:fldCharType="separate"/>
+    </w:r>
+    <w:r>
+      <w:t>8</w:t>
+    </w:r>
+    <w:r>
+      <w:fldChar w:fldCharType="end"/>
+    </w:r>
   </w:p>
 </w:hdr>
 </file>

</xml_diff>

<commit_message>
Another attempt at release v2.20181211.  Minor changes to docs and README.txt
</commit_message>
<xml_diff>
--- a/doc/SequedexQuickStart.docx
+++ b/doc/SequedexQuickStart.docx
@@ -831,7 +831,6 @@
         </w:rPr>
         <w:t xml:space="preserve"> </w:t>
       </w:r>
-      <w:bookmarkStart w:id="0" w:name="_GoBack"/>
       <w:r>
         <w:rPr>
           <w:sz w:val="24"/>
@@ -839,13 +838,26 @@
         </w:rPr>
         <w:t>release</w:t>
       </w:r>
-      <w:bookmarkEnd w:id="0"/>
-      <w:r>
-        <w:rPr>
-          <w:sz w:val="24"/>
-          <w:szCs w:val="24"/>
-        </w:rPr>
-        <w:t xml:space="preserve"> is provided as a zipped or compressed tar file (sequedex.zip or sequedex.tgz) which should be unzipped or uncompressed using the appropriate unzip or tar utility.   </w:t>
+      <w:r>
+        <w:rPr>
+          <w:sz w:val="24"/>
+          <w:szCs w:val="24"/>
+        </w:rPr>
+        <w:t xml:space="preserve"> is provided as a zipped or compressed tar file (sequedex.zip or sequedex.tgz) which should be unzipped or </w:t>
+      </w:r>
+      <w:r>
+        <w:rPr>
+          <w:sz w:val="24"/>
+          <w:szCs w:val="24"/>
+        </w:rPr>
+        <w:t>uncompressed</w:t>
+      </w:r>
+      <w:r>
+        <w:rPr>
+          <w:sz w:val="24"/>
+          <w:szCs w:val="24"/>
+        </w:rPr>
+        <w:t xml:space="preserve"> using the appropriate unzip or tar utility.   </w:t>
       </w:r>
     </w:p>
     <w:p>
@@ -865,74 +877,18 @@
           <w:szCs w:val="24"/>
         </w:rPr>
       </w:pPr>
-      <w:r>
-        <w:rPr>
-          <w:sz w:val="24"/>
-          <w:szCs w:val="24"/>
-        </w:rPr>
-        <w:t xml:space="preserve">On the same </w:t>
+    </w:p>
+    <w:p>
+      <w:r>
+        <w:t xml:space="preserve">After unzipping or uncompressing, you should see a directory called </w:t>
       </w:r>
       <w:proofErr w:type="spellStart"/>
       <w:r>
-        <w:rPr>
-          <w:sz w:val="24"/>
-          <w:szCs w:val="24"/>
-        </w:rPr>
-        <w:t>github</w:t>
+        <w:t>sequedex</w:t>
       </w:r>
       <w:proofErr w:type="spellEnd"/>
       <w:r>
-        <w:rPr>
-          <w:sz w:val="24"/>
-          <w:szCs w:val="24"/>
-        </w:rPr>
-        <w:t xml:space="preserve"> page where you download the release, you should find test data in files sequedex_v2.testdata.tgz or sequedex_v2.testdata.zip.</w:t>
-      </w:r>
-    </w:p>
-    <w:p>
-      <w:pPr>
-        <w:pStyle w:val="BodyA"/>
-        <w:rPr>
-          <w:sz w:val="24"/>
-          <w:szCs w:val="24"/>
-        </w:rPr>
-      </w:pPr>
-    </w:p>
-    <w:p>
-      <w:pPr>
-        <w:pStyle w:val="BodyA"/>
-        <w:rPr>
-          <w:sz w:val="24"/>
-          <w:szCs w:val="24"/>
-        </w:rPr>
-      </w:pPr>
-      <w:r>
-        <w:rPr>
-          <w:sz w:val="24"/>
-          <w:szCs w:val="24"/>
-        </w:rPr>
-        <w:t xml:space="preserve">When </w:t>
-      </w:r>
-      <w:r>
-        <w:rPr>
-          <w:sz w:val="24"/>
-          <w:szCs w:val="24"/>
-        </w:rPr>
-        <w:t>sequedex.zip or sequedex.tgz are unzipped or uncompressed</w:t>
-      </w:r>
-      <w:r>
-        <w:rPr>
-          <w:sz w:val="24"/>
-          <w:szCs w:val="24"/>
-        </w:rPr>
-        <w:t xml:space="preserve">, you </w:t>
-      </w:r>
-      <w:r>
-        <w:rPr>
-          <w:sz w:val="24"/>
-          <w:szCs w:val="24"/>
-        </w:rPr>
-        <w:t>should have a directory containing:</w:t>
+        <w:t>, containing:</w:t>
       </w:r>
     </w:p>
     <w:p>
@@ -944,6 +900,11 @@
         </w:rPr>
       </w:pPr>
       <w:r>
+        <w:rPr>
+          <w:rFonts w:ascii="Helvetica Neue" w:hAnsi="Helvetica Neue" w:cs="Arial Unicode MS"/>
+          <w:color w:val="000000"/>
+          <w:u w:color="000000"/>
+        </w:rPr>
         <w:br w:type="page"/>
       </w:r>
     </w:p>
@@ -1119,7 +1080,14 @@
           <w:sz w:val="24"/>
           <w:szCs w:val="24"/>
         </w:rPr>
-        <w:t xml:space="preserve">Unzip or </w:t>
+        <w:t>This directory</w:t>
+      </w:r>
+      <w:r>
+        <w:rPr>
+          <w:sz w:val="24"/>
+          <w:szCs w:val="24"/>
+        </w:rPr>
+        <w:t xml:space="preserve"> is the executable directory for </w:t>
       </w:r>
       <w:proofErr w:type="spellStart"/>
       <w:r>
@@ -1127,7 +1095,7 @@
           <w:sz w:val="24"/>
           <w:szCs w:val="24"/>
         </w:rPr>
-        <w:t>untar</w:t>
+        <w:t>Sequedex</w:t>
       </w:r>
       <w:proofErr w:type="spellEnd"/>
       <w:r>
@@ -1135,7 +1103,42 @@
           <w:sz w:val="24"/>
           <w:szCs w:val="24"/>
         </w:rPr>
-        <w:t xml:space="preserve"> either sequedex.zip or sequedex.tgz, either of which will </w:t>
+        <w:t xml:space="preserve">.  </w:t>
+      </w:r>
+      <w:r>
+        <w:rPr>
+          <w:sz w:val="24"/>
+          <w:szCs w:val="24"/>
+        </w:rPr>
+        <w:t xml:space="preserve">Where </w:t>
+      </w:r>
+      <w:r>
+        <w:rPr>
+          <w:sz w:val="24"/>
+          <w:szCs w:val="24"/>
+        </w:rPr>
+        <w:t>one should</w:t>
+      </w:r>
+      <w:r>
+        <w:rPr>
+          <w:sz w:val="24"/>
+          <w:szCs w:val="24"/>
+        </w:rPr>
+        <w:t xml:space="preserve"> </w:t>
+      </w:r>
+      <w:r>
+        <w:rPr>
+          <w:sz w:val="24"/>
+          <w:szCs w:val="24"/>
+        </w:rPr>
+        <w:t>put</w:t>
+      </w:r>
+      <w:r>
+        <w:rPr>
+          <w:sz w:val="24"/>
+          <w:szCs w:val="24"/>
+        </w:rPr>
+        <w:t xml:space="preserve"> the </w:t>
       </w:r>
       <w:proofErr w:type="spellStart"/>
       <w:r>
@@ -1143,7 +1146,7 @@
           <w:sz w:val="24"/>
           <w:szCs w:val="24"/>
         </w:rPr>
-        <w:t>uncompress</w:t>
+        <w:t>sequedex</w:t>
       </w:r>
       <w:proofErr w:type="spellEnd"/>
       <w:r>
@@ -1151,83 +1154,23 @@
           <w:sz w:val="24"/>
           <w:szCs w:val="24"/>
         </w:rPr>
-        <w:t xml:space="preserve"> into a directory called </w:t>
-      </w:r>
-      <w:proofErr w:type="spellStart"/>
-      <w:r>
-        <w:rPr>
-          <w:sz w:val="24"/>
-          <w:szCs w:val="24"/>
-        </w:rPr>
-        <w:t>sequedex</w:t>
-      </w:r>
-      <w:proofErr w:type="spellEnd"/>
-      <w:r>
-        <w:rPr>
-          <w:sz w:val="24"/>
-          <w:szCs w:val="24"/>
-        </w:rPr>
-        <w:t>. This directory</w:t>
-      </w:r>
-      <w:r>
-        <w:rPr>
-          <w:sz w:val="24"/>
-          <w:szCs w:val="24"/>
-        </w:rPr>
-        <w:t xml:space="preserve"> is the executable directory for </w:t>
-      </w:r>
-      <w:proofErr w:type="spellStart"/>
-      <w:r>
-        <w:rPr>
-          <w:sz w:val="24"/>
-          <w:szCs w:val="24"/>
-        </w:rPr>
-        <w:t>Sequedex</w:t>
-      </w:r>
-      <w:proofErr w:type="spellEnd"/>
-      <w:r>
-        <w:rPr>
-          <w:sz w:val="24"/>
-          <w:szCs w:val="24"/>
-        </w:rPr>
-        <w:t xml:space="preserve">.  </w:t>
-      </w:r>
-      <w:r>
-        <w:rPr>
-          <w:sz w:val="24"/>
-          <w:szCs w:val="24"/>
-        </w:rPr>
-        <w:t xml:space="preserve">Where you </w:t>
-      </w:r>
-      <w:r>
-        <w:rPr>
-          <w:sz w:val="24"/>
-          <w:szCs w:val="24"/>
-        </w:rPr>
-        <w:t>put</w:t>
-      </w:r>
-      <w:r>
-        <w:rPr>
-          <w:sz w:val="24"/>
-          <w:szCs w:val="24"/>
-        </w:rPr>
-        <w:t xml:space="preserve"> the </w:t>
-      </w:r>
-      <w:proofErr w:type="spellStart"/>
-      <w:r>
-        <w:rPr>
-          <w:sz w:val="24"/>
-          <w:szCs w:val="24"/>
-        </w:rPr>
-        <w:t>sequedex</w:t>
-      </w:r>
-      <w:proofErr w:type="spellEnd"/>
-      <w:r>
-        <w:rPr>
-          <w:sz w:val="24"/>
-          <w:szCs w:val="24"/>
-        </w:rPr>
-        <w:t xml:space="preserve"> directory will depend on your usage case.  If you are an individual user who does not plan to share </w:t>
+        <w:t xml:space="preserve"> directory will depend on </w:t>
+      </w:r>
+      <w:r>
+        <w:rPr>
+          <w:sz w:val="24"/>
+          <w:szCs w:val="24"/>
+        </w:rPr>
+        <w:t>the</w:t>
+      </w:r>
+      <w:bookmarkStart w:id="0" w:name="_GoBack"/>
+      <w:bookmarkEnd w:id="0"/>
+      <w:r>
+        <w:rPr>
+          <w:sz w:val="24"/>
+          <w:szCs w:val="24"/>
+        </w:rPr>
+        <w:t xml:space="preserve"> usage case.  If you are an individual user who does not plan to share </w:t>
       </w:r>
       <w:proofErr w:type="spellStart"/>
       <w:r>
@@ -8131,21 +8074,11 @@
     <w:r>
       <w:t xml:space="preserve"> of </w:t>
     </w:r>
-    <w:r>
-      <w:fldChar w:fldCharType="begin"/>
-    </w:r>
-    <w:r>
-      <w:instrText xml:space="preserve"> NUMPAGES </w:instrText>
-    </w:r>
-    <w:r>
-      <w:fldChar w:fldCharType="separate"/>
-    </w:r>
-    <w:r>
-      <w:t>8</w:t>
-    </w:r>
-    <w:r>
-      <w:fldChar w:fldCharType="end"/>
-    </w:r>
+    <w:fldSimple w:instr=" NUMPAGES ">
+      <w:r>
+        <w:t>8</w:t>
+      </w:r>
+    </w:fldSimple>
   </w:p>
 </w:hdr>
 </file>

</xml_diff>